<commit_message>
Final Ethics/ Project Brief
Final Versions of Ethics and Project Brief
</commit_message>
<xml_diff>
--- a/Documentation/Ethics/CS UG and PGT Research Ethics Checklist.docx
+++ b/Documentation/Ethics/CS UG and PGT Research Ethics Checklist.docx
@@ -4832,131 +4832,120 @@
               <w:rPr>
                 <w:rFonts w:ascii="Arial" w:hAnsi="Arial" w:cs="Arial"/>
               </w:rPr>
-              <w:t xml:space="preserve">In order to approach these ethical issues, we have acquired </w:t>
-            </w:r>
-            <w:r>
+              <w:t xml:space="preserve">In order to approach these ethical issues, we </w:t>
+            </w:r>
+            <w:r>
+              <w:rPr>
+                <w:rFonts w:ascii="Arial" w:hAnsi="Arial" w:cs="Arial"/>
+              </w:rPr>
+              <w:t>will have acquired written consent from the Headteacher of the school.</w:t>
+            </w:r>
+          </w:p>
+          <w:p>
+            <w:pPr>
               <w:rPr>
                 <w:rFonts w:ascii="Arial" w:hAnsi="Arial" w:cs="Arial"/>
                 <w:color w:val="FF0000"/>
               </w:rPr>
-              <w:t>written</w:t>
+            </w:pPr>
+          </w:p>
+          <w:p>
+            <w:pPr>
+              <w:rPr>
+                <w:rFonts w:ascii="Arial" w:hAnsi="Arial" w:cs="Arial"/>
+              </w:rPr>
+            </w:pPr>
+            <w:r>
+              <w:rPr>
+                <w:rFonts w:ascii="Arial" w:hAnsi="Arial" w:cs="Arial"/>
+              </w:rPr>
+              <w:t>Both teachers and parents will be notified of what the study is about and what we will be asking of the pupils. The teachers will be told verbally and formally in emails before the study begins.</w:t>
+            </w:r>
+          </w:p>
+          <w:p>
+            <w:pPr>
+              <w:rPr>
+                <w:rFonts w:ascii="Arial" w:hAnsi="Arial" w:cs="Arial"/>
+              </w:rPr>
+            </w:pPr>
+          </w:p>
+          <w:p>
+            <w:pPr>
+              <w:rPr>
+                <w:rFonts w:ascii="Arial" w:hAnsi="Arial" w:cs="Arial"/>
+              </w:rPr>
+            </w:pPr>
+            <w:r>
+              <w:rPr>
+                <w:rFonts w:ascii="Arial" w:hAnsi="Arial" w:cs="Arial"/>
+              </w:rPr>
+              <w:t>For parents, an information sheet and consent form will be sent to the school to then be sent home to parents’ of the children, so they can give informed consent on their child’s behalf, as well as reserving the right to withdraw the child from the study.</w:t>
+            </w:r>
+          </w:p>
+          <w:p>
+            <w:pPr>
+              <w:rPr>
+                <w:rFonts w:ascii="Arial" w:hAnsi="Arial" w:cs="Arial"/>
+              </w:rPr>
+            </w:pPr>
+          </w:p>
+          <w:p>
+            <w:pPr>
+              <w:rPr>
+                <w:rFonts w:ascii="Arial" w:hAnsi="Arial" w:cs="Arial"/>
+              </w:rPr>
+            </w:pPr>
+            <w:r>
+              <w:rPr>
+                <w:rFonts w:ascii="Arial" w:hAnsi="Arial" w:cs="Arial"/>
+              </w:rPr>
+              <w:t xml:space="preserve">The study will only involve children whose </w:t>
+            </w:r>
+            <w:r>
+              <w:rPr>
+                <w:rFonts w:ascii="Arial" w:hAnsi="Arial" w:cs="Arial"/>
+              </w:rPr>
+              <w:t>parents</w:t>
+            </w:r>
+            <w:r>
+              <w:rPr>
+                <w:rFonts w:ascii="Arial" w:hAnsi="Arial" w:cs="Arial"/>
+              </w:rPr>
+              <w:t xml:space="preserve"> have consented.</w:t>
+            </w:r>
+          </w:p>
+          <w:p>
+            <w:pPr>
+              <w:rPr>
+                <w:rFonts w:ascii="Arial" w:hAnsi="Arial" w:cs="Arial"/>
+              </w:rPr>
+            </w:pPr>
+          </w:p>
+          <w:p>
+            <w:pPr>
+              <w:rPr>
+                <w:rFonts w:ascii="Arial" w:hAnsi="Arial" w:cs="Arial"/>
+              </w:rPr>
+            </w:pPr>
+            <w:r>
+              <w:rPr>
+                <w:rFonts w:ascii="Arial" w:hAnsi="Arial" w:cs="Arial"/>
+              </w:rPr>
+              <w:t>And most importantly, at no point will any member of the team be left alone with the students. A team will always be present throughout the study. Therefore, a DBS check is not required</w:t>
+            </w:r>
+            <w:r>
+              <w:rPr>
+                <w:rFonts w:ascii="Arial" w:hAnsi="Arial" w:cs="Arial"/>
+              </w:rPr>
+              <w:t xml:space="preserve">. Previous studies similar to this one </w:t>
             </w:r>
             <w:bookmarkStart w:id="0" w:name="_GoBack"/>
             <w:bookmarkEnd w:id="0"/>
             <w:r>
               <w:rPr>
                 <w:rFonts w:ascii="Arial" w:hAnsi="Arial" w:cs="Arial"/>
-                <w:color w:val="FF0000"/>
-              </w:rPr>
-              <w:t xml:space="preserve"> consent from the head teacher</w:t>
-            </w:r>
-            <w:r>
-              <w:rPr>
-                <w:rFonts w:ascii="Arial" w:hAnsi="Arial" w:cs="Arial"/>
-              </w:rPr>
-              <w:t xml:space="preserve">. </w:t>
-            </w:r>
-          </w:p>
-          <w:p>
-            <w:pPr>
-              <w:rPr>
-                <w:rFonts w:ascii="Arial" w:hAnsi="Arial" w:cs="Arial"/>
-                <w:color w:val="FF0000"/>
-              </w:rPr>
-            </w:pPr>
-          </w:p>
-          <w:p>
-            <w:pPr>
-              <w:rPr>
-                <w:rFonts w:ascii="Arial" w:hAnsi="Arial" w:cs="Arial"/>
-              </w:rPr>
-            </w:pPr>
-            <w:r>
-              <w:rPr>
-                <w:rFonts w:ascii="Arial" w:hAnsi="Arial" w:cs="Arial"/>
-              </w:rPr>
-              <w:t>Both teachers and parents will be notified of what the study is about and what we will be asking of the pupils. The teachers will be told verbally and formally in emails before the study begins.</w:t>
-            </w:r>
-          </w:p>
-          <w:p>
-            <w:pPr>
-              <w:rPr>
-                <w:rFonts w:ascii="Arial" w:hAnsi="Arial" w:cs="Arial"/>
-              </w:rPr>
-            </w:pPr>
-          </w:p>
-          <w:p>
-            <w:pPr>
-              <w:rPr>
-                <w:rFonts w:ascii="Arial" w:hAnsi="Arial" w:cs="Arial"/>
-              </w:rPr>
-            </w:pPr>
-            <w:r>
-              <w:rPr>
-                <w:rFonts w:ascii="Arial" w:hAnsi="Arial" w:cs="Arial"/>
-              </w:rPr>
-              <w:t>For parents, an information sheet and consent form will be sent to the school to then be sent home to parents’ of the children, so they can give informed consent on their child’s behalf, as well as reserving the right to withdraw the child from the study.</w:t>
-            </w:r>
-          </w:p>
-          <w:p>
-            <w:pPr>
-              <w:rPr>
-                <w:rFonts w:ascii="Arial" w:hAnsi="Arial" w:cs="Arial"/>
-              </w:rPr>
-            </w:pPr>
-          </w:p>
-          <w:p>
-            <w:pPr>
-              <w:rPr>
-                <w:rFonts w:ascii="Arial" w:hAnsi="Arial" w:cs="Arial"/>
-              </w:rPr>
-            </w:pPr>
-            <w:r>
-              <w:rPr>
-                <w:rFonts w:ascii="Arial" w:hAnsi="Arial" w:cs="Arial"/>
-              </w:rPr>
-              <w:t xml:space="preserve">The study will only involve children whose </w:t>
-            </w:r>
-            <w:proofErr w:type="spellStart"/>
-            <w:r>
-              <w:rPr>
-                <w:rFonts w:ascii="Arial" w:hAnsi="Arial" w:cs="Arial"/>
-              </w:rPr>
-              <w:t>parent’s</w:t>
-            </w:r>
-            <w:proofErr w:type="spellEnd"/>
-            <w:r>
-              <w:rPr>
-                <w:rFonts w:ascii="Arial" w:hAnsi="Arial" w:cs="Arial"/>
-              </w:rPr>
-              <w:t xml:space="preserve"> have consented.</w:t>
-            </w:r>
-          </w:p>
-          <w:p>
-            <w:pPr>
-              <w:rPr>
-                <w:rFonts w:ascii="Arial" w:hAnsi="Arial" w:cs="Arial"/>
-              </w:rPr>
-            </w:pPr>
-          </w:p>
-          <w:p>
-            <w:pPr>
-              <w:rPr>
-                <w:rFonts w:ascii="Arial" w:hAnsi="Arial" w:cs="Arial"/>
-              </w:rPr>
-            </w:pPr>
-            <w:r>
-              <w:rPr>
-                <w:rFonts w:ascii="Arial" w:hAnsi="Arial" w:cs="Arial"/>
-              </w:rPr>
-              <w:t xml:space="preserve">And most importantly, at no point will any member of the team be left alone with the students. A team will always be present throughout the study. Therefore, a DBS check is not required. </w:t>
-            </w:r>
-            <w:r>
-              <w:rPr>
-                <w:rFonts w:ascii="Arial" w:hAnsi="Arial" w:cs="Arial"/>
-                <w:color w:val="FF0000"/>
-              </w:rPr>
-              <w:t>This has been confirmed by the school.</w:t>
+              </w:rPr>
+              <w:t>can confirm that this is appropriate.</w:t>
             </w:r>
           </w:p>
         </w:tc>

</xml_diff>

<commit_message>
Updated reflecting feedback from Tim
</commit_message>
<xml_diff>
--- a/Documentation/Ethics/CS UG and PGT Research Ethics Checklist.docx
+++ b/Documentation/Ethics/CS UG and PGT Research Ethics Checklist.docx
@@ -1,6 +1,6 @@
 
 <file path=word/document.xml><?xml version="1.0" encoding="utf-8"?>
-<w:document xmlns:wpc="http://schemas.microsoft.com/office/word/2010/wordprocessingCanvas" xmlns:cx="http://schemas.microsoft.com/office/drawing/2014/chartex" xmlns:cx1="http://schemas.microsoft.com/office/drawing/2015/9/8/chartex" xmlns:cx2="http://schemas.microsoft.com/office/drawing/2015/10/21/chartex" xmlns:cx3="http://schemas.microsoft.com/office/drawing/2016/5/9/chartex" xmlns:cx4="http://schemas.microsoft.com/office/drawing/2016/5/10/chartex" xmlns:cx5="http://schemas.microsoft.com/office/drawing/2016/5/11/chartex" xmlns:cx6="http://schemas.microsoft.com/office/drawing/2016/5/12/chartex" xmlns:cx7="http://schemas.microsoft.com/office/drawing/2016/5/13/chartex" xmlns:cx8="http://schemas.microsoft.com/office/drawing/2016/5/14/chartex" xmlns:mc="http://schemas.openxmlformats.org/markup-compatibility/2006" xmlns:aink="http://schemas.microsoft.com/office/drawing/2016/ink" xmlns:am3d="http://schemas.microsoft.com/office/drawing/2017/model3d" xmlns:o="urn:schemas-microsoft-com:office:office" xmlns:r="http://schemas.openxmlformats.org/officeDocument/2006/relationships" xmlns:m="http://schemas.openxmlformats.org/officeDocument/2006/math" xmlns:v="urn:schemas-microsoft-com:vml" xmlns:wp14="http://schemas.microsoft.com/office/word/2010/wordprocessingDrawing" xmlns:wp="http://schemas.openxmlformats.org/drawingml/2006/wordprocessingDrawing" xmlns:w10="urn:schemas-microsoft-com:office:word" xmlns:w="http://schemas.openxmlformats.org/wordprocessingml/2006/main" xmlns:w14="http://schemas.microsoft.com/office/word/2010/wordml" xmlns:w15="http://schemas.microsoft.com/office/word/2012/wordml" xmlns:w16cid="http://schemas.microsoft.com/office/word/2016/wordml/cid" xmlns:w16se="http://schemas.microsoft.com/office/word/2015/wordml/symex" xmlns:wpg="http://schemas.microsoft.com/office/word/2010/wordprocessingGroup" xmlns:wpi="http://schemas.microsoft.com/office/word/2010/wordprocessingInk" xmlns:wne="http://schemas.microsoft.com/office/word/2006/wordml" xmlns:wps="http://schemas.microsoft.com/office/word/2010/wordprocessingShape" mc:Ignorable="w14 w15 w16se w16cid wp14">
+<w:document xmlns:wpc="http://schemas.microsoft.com/office/word/2010/wordprocessingCanvas" xmlns:mo="http://schemas.microsoft.com/office/mac/office/2008/main" xmlns:mc="http://schemas.openxmlformats.org/markup-compatibility/2006" xmlns:mv="urn:schemas-microsoft-com:mac:vml" xmlns:o="urn:schemas-microsoft-com:office:office" xmlns:r="http://schemas.openxmlformats.org/officeDocument/2006/relationships" xmlns:m="http://schemas.openxmlformats.org/officeDocument/2006/math" xmlns:v="urn:schemas-microsoft-com:vml" xmlns:wp14="http://schemas.microsoft.com/office/word/2010/wordprocessingDrawing" xmlns:wp="http://schemas.openxmlformats.org/drawingml/2006/wordprocessingDrawing" xmlns:w10="urn:schemas-microsoft-com:office:word" xmlns:w="http://schemas.openxmlformats.org/wordprocessingml/2006/main" xmlns:w14="http://schemas.microsoft.com/office/word/2010/wordml" xmlns:w15="http://schemas.microsoft.com/office/word/2012/wordml" xmlns:wpg="http://schemas.microsoft.com/office/word/2010/wordprocessingGroup" xmlns:wpi="http://schemas.microsoft.com/office/word/2010/wordprocessingInk" xmlns:wne="http://schemas.microsoft.com/office/word/2006/wordml" xmlns:wps="http://schemas.microsoft.com/office/word/2010/wordprocessingShape" mc:Ignorable="w14 w15 wp14">
   <w:body>
     <w:p>
       <w:pPr>
@@ -32,10 +32,9 @@
           <w:color w:val="00B050"/>
           <w:sz w:val="36"/>
           <w:szCs w:val="36"/>
-          <w:lang w:val="en-US" w:eastAsia="en-US"/>
         </w:rPr>
         <w:drawing>
-          <wp:anchor distT="0" distB="0" distL="114300" distR="114300" simplePos="0" relativeHeight="251657728" behindDoc="0" locked="0" layoutInCell="1" allowOverlap="1">
+          <wp:anchor distT="0" distB="0" distL="114300" distR="114300" simplePos="0" relativeHeight="251657728" behindDoc="0" locked="0" layoutInCell="1" allowOverlap="1" wp14:anchorId="0197E979" wp14:editId="3BE481C7">
             <wp:simplePos x="0" y="0"/>
             <wp:positionH relativeFrom="column">
               <wp:posOffset>4199890</wp:posOffset>
@@ -934,25 +933,7 @@
                 <w:sz w:val="20"/>
                 <w:szCs w:val="20"/>
               </w:rPr>
-              <w:t xml:space="preserve">2. </w:t>
-            </w:r>
-            <w:proofErr w:type="spellStart"/>
-            <w:r>
-              <w:rPr>
-                <w:rFonts w:ascii="Arial" w:hAnsi="Arial" w:cs="Arial"/>
-                <w:sz w:val="20"/>
-                <w:szCs w:val="20"/>
-              </w:rPr>
-              <w:t>UoN</w:t>
-            </w:r>
-            <w:proofErr w:type="spellEnd"/>
-            <w:r>
-              <w:rPr>
-                <w:rFonts w:ascii="Arial" w:hAnsi="Arial" w:cs="Arial"/>
-                <w:sz w:val="20"/>
-                <w:szCs w:val="20"/>
-              </w:rPr>
-              <w:t xml:space="preserve"> Email address</w:t>
+              <w:t>2. UoN Email address</w:t>
             </w:r>
           </w:p>
         </w:tc>
@@ -1168,7 +1149,6 @@
                 <w:szCs w:val="20"/>
               </w:rPr>
             </w:pPr>
-            <w:proofErr w:type="spellStart"/>
             <w:r>
               <w:rPr>
                 <w:rFonts w:ascii="Arial" w:hAnsi="Arial" w:cs="Arial"/>
@@ -1176,17 +1156,7 @@
                 <w:sz w:val="20"/>
                 <w:szCs w:val="20"/>
               </w:rPr>
-              <w:t>MSci</w:t>
-            </w:r>
-            <w:proofErr w:type="spellEnd"/>
-            <w:r>
-              <w:rPr>
-                <w:rFonts w:ascii="Arial" w:hAnsi="Arial" w:cs="Arial"/>
-                <w:b/>
-                <w:sz w:val="20"/>
-                <w:szCs w:val="20"/>
-              </w:rPr>
-              <w:t xml:space="preserve"> Hons Computer Science including International Year </w:t>
+              <w:t xml:space="preserve">MSci Hons Computer Science including International Year </w:t>
             </w:r>
           </w:p>
         </w:tc>
@@ -1328,19 +1298,8 @@
                 <w:sz w:val="20"/>
                 <w:szCs w:val="20"/>
               </w:rPr>
-              <w:t xml:space="preserve">Tim </w:t>
-            </w:r>
-            <w:proofErr w:type="spellStart"/>
-            <w:r>
-              <w:rPr>
-                <w:rFonts w:ascii="Arial" w:hAnsi="Arial" w:cs="Arial"/>
-                <w:b/>
-                <w:sz w:val="20"/>
-                <w:szCs w:val="20"/>
-              </w:rPr>
-              <w:t>Brailsford</w:t>
-            </w:r>
-            <w:proofErr w:type="spellEnd"/>
+              <w:t>Tim Brailsford</w:t>
+            </w:r>
           </w:p>
         </w:tc>
       </w:tr>
@@ -1533,7 +1492,6 @@
                 <w:szCs w:val="20"/>
               </w:rPr>
             </w:pPr>
-            <w:proofErr w:type="spellStart"/>
             <w:r>
               <w:rPr>
                 <w:rFonts w:ascii="Arial" w:hAnsi="Arial" w:cs="Arial"/>
@@ -1543,7 +1501,6 @@
               </w:rPr>
               <w:t>wordZoo</w:t>
             </w:r>
-            <w:proofErr w:type="spellEnd"/>
             <w:r>
               <w:rPr>
                 <w:rFonts w:ascii="Arial" w:hAnsi="Arial" w:cs="Arial"/>
@@ -1800,27 +1757,7 @@
                 <w:sz w:val="20"/>
                 <w:szCs w:val="20"/>
               </w:rPr>
-              <w:t xml:space="preserve">Please include any information which may affect the consideration of the ethics involved, </w:t>
-            </w:r>
-            <w:proofErr w:type="spellStart"/>
-            <w:r>
-              <w:rPr>
-                <w:rFonts w:ascii="Arial" w:hAnsi="Arial" w:cs="Arial"/>
-                <w:i/>
-                <w:sz w:val="20"/>
-                <w:szCs w:val="20"/>
-              </w:rPr>
-              <w:t>eg</w:t>
-            </w:r>
-            <w:proofErr w:type="spellEnd"/>
-            <w:r>
-              <w:rPr>
-                <w:rFonts w:ascii="Arial" w:hAnsi="Arial" w:cs="Arial"/>
-                <w:i/>
-                <w:sz w:val="20"/>
-                <w:szCs w:val="20"/>
-              </w:rPr>
-              <w:t xml:space="preserve"> </w:t>
+              <w:t xml:space="preserve">Please include any information which may affect the consideration of the ethics involved, eg </w:t>
             </w:r>
             <w:r>
               <w:rPr>
@@ -2190,7 +2127,23 @@
                 <w:sz w:val="20"/>
                 <w:szCs w:val="20"/>
               </w:rPr>
-              <w:t xml:space="preserve">visual observations. Consent will be gained in advance from parents to allow quotes </w:t>
+              <w:t>visual observations. Consent will be gained in advance from parents</w:t>
+            </w:r>
+            <w:r>
+              <w:rPr>
+                <w:rFonts w:ascii="Arial" w:hAnsi="Arial" w:cs="Arial"/>
+                <w:sz w:val="20"/>
+                <w:szCs w:val="20"/>
+              </w:rPr>
+              <w:t xml:space="preserve"> &amp; teachers</w:t>
+            </w:r>
+            <w:r>
+              <w:rPr>
+                <w:rFonts w:ascii="Arial" w:hAnsi="Arial" w:cs="Arial"/>
+                <w:sz w:val="20"/>
+                <w:szCs w:val="20"/>
+              </w:rPr>
+              <w:t xml:space="preserve"> to allow quotes </w:t>
             </w:r>
             <w:r>
               <w:rPr>
@@ -2340,8 +2293,18 @@
                 <w:sz w:val="20"/>
                 <w:szCs w:val="20"/>
               </w:rPr>
-              <w:t>All personal data will be kept confidential.</w:t>
-            </w:r>
+              <w:t xml:space="preserve">All personal data will </w:t>
+            </w:r>
+            <w:r>
+              <w:rPr>
+                <w:rFonts w:ascii="Arial" w:hAnsi="Arial" w:cs="Arial"/>
+                <w:sz w:val="20"/>
+                <w:szCs w:val="20"/>
+              </w:rPr>
+              <w:t xml:space="preserve">be access restricted to University of Nottingham staff and within two years from collection will be destroyed.  Data used for analysis and research will be anonymised.  Personal data will be viewable only by teachers and the programmers during testing.  </w:t>
+            </w:r>
+            <w:bookmarkStart w:id="0" w:name="_GoBack"/>
+            <w:bookmarkEnd w:id="0"/>
           </w:p>
         </w:tc>
       </w:tr>
@@ -4271,7 +4234,7 @@
                 <w:sz w:val="20"/>
                 <w:szCs w:val="20"/>
               </w:rPr>
-              <w:t>NA</w:t>
+              <w:t>Yes</w:t>
             </w:r>
           </w:p>
         </w:tc>
@@ -4304,25 +4267,7 @@
                 <w:sz w:val="20"/>
                 <w:szCs w:val="20"/>
               </w:rPr>
-              <w:t>If digital media (</w:t>
-            </w:r>
-            <w:proofErr w:type="spellStart"/>
-            <w:r>
-              <w:rPr>
-                <w:rFonts w:ascii="Arial" w:hAnsi="Arial" w:cs="Arial"/>
-                <w:sz w:val="20"/>
-                <w:szCs w:val="20"/>
-              </w:rPr>
-              <w:t>eg</w:t>
-            </w:r>
-            <w:proofErr w:type="spellEnd"/>
-            <w:r>
-              <w:rPr>
-                <w:rFonts w:ascii="Arial" w:hAnsi="Arial" w:cs="Arial"/>
-                <w:sz w:val="20"/>
-                <w:szCs w:val="20"/>
-              </w:rPr>
-              <w:t xml:space="preserve"> computer records, http traffic, location logs etc) will be used, will participants be asked for consent?</w:t>
+              <w:t>If digital media (eg computer records, http traffic, location logs etc) will be used, will participants be asked for consent?</w:t>
             </w:r>
           </w:p>
         </w:tc>
@@ -4349,7 +4294,7 @@
                 <w:sz w:val="20"/>
                 <w:szCs w:val="20"/>
               </w:rPr>
-              <w:t>NA</w:t>
+              <w:t>Yes</w:t>
             </w:r>
           </w:p>
         </w:tc>
@@ -4937,15 +4882,7 @@
               <w:rPr>
                 <w:rFonts w:ascii="Arial" w:hAnsi="Arial" w:cs="Arial"/>
               </w:rPr>
-              <w:t xml:space="preserve">. Previous studies similar to this one </w:t>
-            </w:r>
-            <w:bookmarkStart w:id="0" w:name="_GoBack"/>
-            <w:bookmarkEnd w:id="0"/>
-            <w:r>
-              <w:rPr>
-                <w:rFonts w:ascii="Arial" w:hAnsi="Arial" w:cs="Arial"/>
-              </w:rPr>
-              <w:t>can confirm that this is appropriate.</w:t>
+              <w:t>. Previous studies similar to this one can confirm that this is appropriate.</w:t>
             </w:r>
           </w:p>
         </w:tc>
@@ -5421,7 +5358,7 @@
               <mc:AlternateContent>
                 <mc:Choice Requires="wpi">
                   <w:drawing>
-                    <wp:anchor distT="0" distB="0" distL="114300" distR="114300" simplePos="0" relativeHeight="251659264" behindDoc="0" locked="0" layoutInCell="1" allowOverlap="1">
+                    <wp:anchor distT="0" distB="0" distL="114300" distR="114300" simplePos="0" relativeHeight="251659264" behindDoc="0" locked="0" layoutInCell="1" allowOverlap="1" wp14:anchorId="48537953" wp14:editId="456235C6">
                       <wp:simplePos x="0" y="0"/>
                       <wp:positionH relativeFrom="column">
                         <wp:posOffset>29876</wp:posOffset>
@@ -5450,7 +5387,7 @@
                     </wp:anchor>
                   </w:drawing>
                 </mc:Choice>
-                <mc:Fallback>
+                <mc:Fallback xmlns:w16se="http://schemas.microsoft.com/office/word/2015/wordml/symex" xmlns:w16cid="http://schemas.microsoft.com/office/word/2016/wordml/cid" xmlns:am3d="http://schemas.microsoft.com/office/drawing/2017/model3d" xmlns:aink="http://schemas.microsoft.com/office/drawing/2016/ink" xmlns:cx8="http://schemas.microsoft.com/office/drawing/2016/5/14/chartex" xmlns:cx7="http://schemas.microsoft.com/office/drawing/2016/5/13/chartex" xmlns:cx6="http://schemas.microsoft.com/office/drawing/2016/5/12/chartex" xmlns:cx5="http://schemas.microsoft.com/office/drawing/2016/5/11/chartex" xmlns:cx4="http://schemas.microsoft.com/office/drawing/2016/5/10/chartex" xmlns:cx3="http://schemas.microsoft.com/office/drawing/2016/5/9/chartex" xmlns:cx2="http://schemas.microsoft.com/office/drawing/2015/10/21/chartex" xmlns:cx1="http://schemas.microsoft.com/office/drawing/2015/9/8/chartex" xmlns:cx="http://schemas.microsoft.com/office/drawing/2014/chartex">
                   <w:pict>
                     <v:shapetype w14:anchorId="7F66E60D" id="_x0000_t75" coordsize="21600,21600" o:spt="75" o:preferrelative="t" path="m@4@5l@4@11@9@11@9@5xe" filled="f" stroked="f">
                       <v:stroke joinstyle="miter"/>
@@ -7097,7 +7034,7 @@
 </file>
 
 <file path=word/endnotes.xml><?xml version="1.0" encoding="utf-8"?>
-<w:endnotes xmlns:wpc="http://schemas.microsoft.com/office/word/2010/wordprocessingCanvas" xmlns:cx="http://schemas.microsoft.com/office/drawing/2014/chartex" xmlns:cx1="http://schemas.microsoft.com/office/drawing/2015/9/8/chartex" xmlns:cx2="http://schemas.microsoft.com/office/drawing/2015/10/21/chartex" xmlns:cx3="http://schemas.microsoft.com/office/drawing/2016/5/9/chartex" xmlns:cx4="http://schemas.microsoft.com/office/drawing/2016/5/10/chartex" xmlns:cx5="http://schemas.microsoft.com/office/drawing/2016/5/11/chartex" xmlns:cx6="http://schemas.microsoft.com/office/drawing/2016/5/12/chartex" xmlns:cx7="http://schemas.microsoft.com/office/drawing/2016/5/13/chartex" xmlns:cx8="http://schemas.microsoft.com/office/drawing/2016/5/14/chartex" xmlns:mc="http://schemas.openxmlformats.org/markup-compatibility/2006" xmlns:aink="http://schemas.microsoft.com/office/drawing/2016/ink" xmlns:am3d="http://schemas.microsoft.com/office/drawing/2017/model3d" xmlns:o="urn:schemas-microsoft-com:office:office" xmlns:r="http://schemas.openxmlformats.org/officeDocument/2006/relationships" xmlns:m="http://schemas.openxmlformats.org/officeDocument/2006/math" xmlns:v="urn:schemas-microsoft-com:vml" xmlns:wp14="http://schemas.microsoft.com/office/word/2010/wordprocessingDrawing" xmlns:wp="http://schemas.openxmlformats.org/drawingml/2006/wordprocessingDrawing" xmlns:w10="urn:schemas-microsoft-com:office:word" xmlns:w="http://schemas.openxmlformats.org/wordprocessingml/2006/main" xmlns:w14="http://schemas.microsoft.com/office/word/2010/wordml" xmlns:w15="http://schemas.microsoft.com/office/word/2012/wordml" xmlns:w16cid="http://schemas.microsoft.com/office/word/2016/wordml/cid" xmlns:w16se="http://schemas.microsoft.com/office/word/2015/wordml/symex" xmlns:wpg="http://schemas.microsoft.com/office/word/2010/wordprocessingGroup" xmlns:wpi="http://schemas.microsoft.com/office/word/2010/wordprocessingInk" xmlns:wne="http://schemas.microsoft.com/office/word/2006/wordml" xmlns:wps="http://schemas.microsoft.com/office/word/2010/wordprocessingShape" mc:Ignorable="w14 w15 w16se w16cid wp14">
+<w:endnotes xmlns:wpc="http://schemas.microsoft.com/office/word/2010/wordprocessingCanvas" xmlns:mo="http://schemas.microsoft.com/office/mac/office/2008/main" xmlns:mc="http://schemas.openxmlformats.org/markup-compatibility/2006" xmlns:mv="urn:schemas-microsoft-com:mac:vml" xmlns:o="urn:schemas-microsoft-com:office:office" xmlns:r="http://schemas.openxmlformats.org/officeDocument/2006/relationships" xmlns:m="http://schemas.openxmlformats.org/officeDocument/2006/math" xmlns:v="urn:schemas-microsoft-com:vml" xmlns:wp14="http://schemas.microsoft.com/office/word/2010/wordprocessingDrawing" xmlns:wp="http://schemas.openxmlformats.org/drawingml/2006/wordprocessingDrawing" xmlns:w10="urn:schemas-microsoft-com:office:word" xmlns:w="http://schemas.openxmlformats.org/wordprocessingml/2006/main" xmlns:w14="http://schemas.microsoft.com/office/word/2010/wordml" xmlns:w15="http://schemas.microsoft.com/office/word/2012/wordml" xmlns:wpg="http://schemas.microsoft.com/office/word/2010/wordprocessingGroup" xmlns:wpi="http://schemas.microsoft.com/office/word/2010/wordprocessingInk" xmlns:wne="http://schemas.microsoft.com/office/word/2006/wordml" xmlns:wps="http://schemas.microsoft.com/office/word/2010/wordprocessingShape" mc:Ignorable="w14 w15 wp14">
   <w:endnote w:type="separator" w:id="-1">
     <w:p>
       <w:r>
@@ -7116,7 +7053,7 @@
 </file>
 
 <file path=word/footer1.xml><?xml version="1.0" encoding="utf-8"?>
-<w:ftr xmlns:wpc="http://schemas.microsoft.com/office/word/2010/wordprocessingCanvas" xmlns:cx="http://schemas.microsoft.com/office/drawing/2014/chartex" xmlns:cx1="http://schemas.microsoft.com/office/drawing/2015/9/8/chartex" xmlns:cx2="http://schemas.microsoft.com/office/drawing/2015/10/21/chartex" xmlns:cx3="http://schemas.microsoft.com/office/drawing/2016/5/9/chartex" xmlns:cx4="http://schemas.microsoft.com/office/drawing/2016/5/10/chartex" xmlns:cx5="http://schemas.microsoft.com/office/drawing/2016/5/11/chartex" xmlns:cx6="http://schemas.microsoft.com/office/drawing/2016/5/12/chartex" xmlns:cx7="http://schemas.microsoft.com/office/drawing/2016/5/13/chartex" xmlns:cx8="http://schemas.microsoft.com/office/drawing/2016/5/14/chartex" xmlns:mc="http://schemas.openxmlformats.org/markup-compatibility/2006" xmlns:aink="http://schemas.microsoft.com/office/drawing/2016/ink" xmlns:am3d="http://schemas.microsoft.com/office/drawing/2017/model3d" xmlns:o="urn:schemas-microsoft-com:office:office" xmlns:r="http://schemas.openxmlformats.org/officeDocument/2006/relationships" xmlns:m="http://schemas.openxmlformats.org/officeDocument/2006/math" xmlns:v="urn:schemas-microsoft-com:vml" xmlns:wp14="http://schemas.microsoft.com/office/word/2010/wordprocessingDrawing" xmlns:wp="http://schemas.openxmlformats.org/drawingml/2006/wordprocessingDrawing" xmlns:w10="urn:schemas-microsoft-com:office:word" xmlns:w="http://schemas.openxmlformats.org/wordprocessingml/2006/main" xmlns:w14="http://schemas.microsoft.com/office/word/2010/wordml" xmlns:w15="http://schemas.microsoft.com/office/word/2012/wordml" xmlns:w16cid="http://schemas.microsoft.com/office/word/2016/wordml/cid" xmlns:w16se="http://schemas.microsoft.com/office/word/2015/wordml/symex" xmlns:wpg="http://schemas.microsoft.com/office/word/2010/wordprocessingGroup" xmlns:wpi="http://schemas.microsoft.com/office/word/2010/wordprocessingInk" xmlns:wne="http://schemas.microsoft.com/office/word/2006/wordml" xmlns:wps="http://schemas.microsoft.com/office/word/2010/wordprocessingShape" mc:Ignorable="w14 w15 w16se w16cid wp14">
+<w:ftr xmlns:wpc="http://schemas.microsoft.com/office/word/2010/wordprocessingCanvas" xmlns:mo="http://schemas.microsoft.com/office/mac/office/2008/main" xmlns:mc="http://schemas.openxmlformats.org/markup-compatibility/2006" xmlns:mv="urn:schemas-microsoft-com:mac:vml" xmlns:o="urn:schemas-microsoft-com:office:office" xmlns:r="http://schemas.openxmlformats.org/officeDocument/2006/relationships" xmlns:m="http://schemas.openxmlformats.org/officeDocument/2006/math" xmlns:v="urn:schemas-microsoft-com:vml" xmlns:wp14="http://schemas.microsoft.com/office/word/2010/wordprocessingDrawing" xmlns:wp="http://schemas.openxmlformats.org/drawingml/2006/wordprocessingDrawing" xmlns:w10="urn:schemas-microsoft-com:office:word" xmlns:w="http://schemas.openxmlformats.org/wordprocessingml/2006/main" xmlns:w14="http://schemas.microsoft.com/office/word/2010/wordml" xmlns:w15="http://schemas.microsoft.com/office/word/2012/wordml" xmlns:wpg="http://schemas.microsoft.com/office/word/2010/wordprocessingGroup" xmlns:wpi="http://schemas.microsoft.com/office/word/2010/wordprocessingInk" xmlns:wne="http://schemas.microsoft.com/office/word/2006/wordml" xmlns:wps="http://schemas.microsoft.com/office/word/2010/wordprocessingShape" mc:Ignorable="w14 w15 wp14">
   <w:p>
     <w:pPr>
       <w:pStyle w:val="Footer"/>
@@ -7126,7 +7063,7 @@
 </file>
 
 <file path=word/footer2.xml><?xml version="1.0" encoding="utf-8"?>
-<w:ftr xmlns:wpc="http://schemas.microsoft.com/office/word/2010/wordprocessingCanvas" xmlns:cx="http://schemas.microsoft.com/office/drawing/2014/chartex" xmlns:cx1="http://schemas.microsoft.com/office/drawing/2015/9/8/chartex" xmlns:cx2="http://schemas.microsoft.com/office/drawing/2015/10/21/chartex" xmlns:cx3="http://schemas.microsoft.com/office/drawing/2016/5/9/chartex" xmlns:cx4="http://schemas.microsoft.com/office/drawing/2016/5/10/chartex" xmlns:cx5="http://schemas.microsoft.com/office/drawing/2016/5/11/chartex" xmlns:cx6="http://schemas.microsoft.com/office/drawing/2016/5/12/chartex" xmlns:cx7="http://schemas.microsoft.com/office/drawing/2016/5/13/chartex" xmlns:cx8="http://schemas.microsoft.com/office/drawing/2016/5/14/chartex" xmlns:mc="http://schemas.openxmlformats.org/markup-compatibility/2006" xmlns:aink="http://schemas.microsoft.com/office/drawing/2016/ink" xmlns:am3d="http://schemas.microsoft.com/office/drawing/2017/model3d" xmlns:o="urn:schemas-microsoft-com:office:office" xmlns:r="http://schemas.openxmlformats.org/officeDocument/2006/relationships" xmlns:m="http://schemas.openxmlformats.org/officeDocument/2006/math" xmlns:v="urn:schemas-microsoft-com:vml" xmlns:wp14="http://schemas.microsoft.com/office/word/2010/wordprocessingDrawing" xmlns:wp="http://schemas.openxmlformats.org/drawingml/2006/wordprocessingDrawing" xmlns:w10="urn:schemas-microsoft-com:office:word" xmlns:w="http://schemas.openxmlformats.org/wordprocessingml/2006/main" xmlns:w14="http://schemas.microsoft.com/office/word/2010/wordml" xmlns:w15="http://schemas.microsoft.com/office/word/2012/wordml" xmlns:w16cid="http://schemas.microsoft.com/office/word/2016/wordml/cid" xmlns:w16se="http://schemas.microsoft.com/office/word/2015/wordml/symex" xmlns:wpg="http://schemas.microsoft.com/office/word/2010/wordprocessingGroup" xmlns:wpi="http://schemas.microsoft.com/office/word/2010/wordprocessingInk" xmlns:wne="http://schemas.microsoft.com/office/word/2006/wordml" xmlns:wps="http://schemas.microsoft.com/office/word/2010/wordprocessingShape" mc:Ignorable="w14 w15 w16se w16cid wp14">
+<w:ftr xmlns:wpc="http://schemas.microsoft.com/office/word/2010/wordprocessingCanvas" xmlns:mo="http://schemas.microsoft.com/office/mac/office/2008/main" xmlns:mc="http://schemas.openxmlformats.org/markup-compatibility/2006" xmlns:mv="urn:schemas-microsoft-com:mac:vml" xmlns:o="urn:schemas-microsoft-com:office:office" xmlns:r="http://schemas.openxmlformats.org/officeDocument/2006/relationships" xmlns:m="http://schemas.openxmlformats.org/officeDocument/2006/math" xmlns:v="urn:schemas-microsoft-com:vml" xmlns:wp14="http://schemas.microsoft.com/office/word/2010/wordprocessingDrawing" xmlns:wp="http://schemas.openxmlformats.org/drawingml/2006/wordprocessingDrawing" xmlns:w10="urn:schemas-microsoft-com:office:word" xmlns:w="http://schemas.openxmlformats.org/wordprocessingml/2006/main" xmlns:w14="http://schemas.microsoft.com/office/word/2010/wordml" xmlns:w15="http://schemas.microsoft.com/office/word/2012/wordml" xmlns:wpg="http://schemas.microsoft.com/office/word/2010/wordprocessingGroup" xmlns:wpi="http://schemas.microsoft.com/office/word/2010/wordprocessingInk" xmlns:wne="http://schemas.microsoft.com/office/word/2006/wordml" xmlns:wps="http://schemas.microsoft.com/office/word/2010/wordprocessingShape" mc:Ignorable="w14 w15 wp14">
   <w:p>
     <w:pPr>
       <w:pStyle w:val="Footer"/>
@@ -7178,7 +7115,7 @@
         <w:sz w:val="20"/>
         <w:szCs w:val="20"/>
       </w:rPr>
-      <w:t>7</w:t>
+      <w:t>2</w:t>
     </w:r>
     <w:r>
       <w:rPr>
@@ -7213,7 +7150,7 @@
 </file>
 
 <file path=word/footer3.xml><?xml version="1.0" encoding="utf-8"?>
-<w:ftr xmlns:wpc="http://schemas.microsoft.com/office/word/2010/wordprocessingCanvas" xmlns:cx="http://schemas.microsoft.com/office/drawing/2014/chartex" xmlns:cx1="http://schemas.microsoft.com/office/drawing/2015/9/8/chartex" xmlns:cx2="http://schemas.microsoft.com/office/drawing/2015/10/21/chartex" xmlns:cx3="http://schemas.microsoft.com/office/drawing/2016/5/9/chartex" xmlns:cx4="http://schemas.microsoft.com/office/drawing/2016/5/10/chartex" xmlns:cx5="http://schemas.microsoft.com/office/drawing/2016/5/11/chartex" xmlns:cx6="http://schemas.microsoft.com/office/drawing/2016/5/12/chartex" xmlns:cx7="http://schemas.microsoft.com/office/drawing/2016/5/13/chartex" xmlns:cx8="http://schemas.microsoft.com/office/drawing/2016/5/14/chartex" xmlns:mc="http://schemas.openxmlformats.org/markup-compatibility/2006" xmlns:aink="http://schemas.microsoft.com/office/drawing/2016/ink" xmlns:am3d="http://schemas.microsoft.com/office/drawing/2017/model3d" xmlns:o="urn:schemas-microsoft-com:office:office" xmlns:r="http://schemas.openxmlformats.org/officeDocument/2006/relationships" xmlns:m="http://schemas.openxmlformats.org/officeDocument/2006/math" xmlns:v="urn:schemas-microsoft-com:vml" xmlns:wp14="http://schemas.microsoft.com/office/word/2010/wordprocessingDrawing" xmlns:wp="http://schemas.openxmlformats.org/drawingml/2006/wordprocessingDrawing" xmlns:w10="urn:schemas-microsoft-com:office:word" xmlns:w="http://schemas.openxmlformats.org/wordprocessingml/2006/main" xmlns:w14="http://schemas.microsoft.com/office/word/2010/wordml" xmlns:w15="http://schemas.microsoft.com/office/word/2012/wordml" xmlns:w16cid="http://schemas.microsoft.com/office/word/2016/wordml/cid" xmlns:w16se="http://schemas.microsoft.com/office/word/2015/wordml/symex" xmlns:wpg="http://schemas.microsoft.com/office/word/2010/wordprocessingGroup" xmlns:wpi="http://schemas.microsoft.com/office/word/2010/wordprocessingInk" xmlns:wne="http://schemas.microsoft.com/office/word/2006/wordml" xmlns:wps="http://schemas.microsoft.com/office/word/2010/wordprocessingShape" mc:Ignorable="w14 w15 w16se w16cid wp14">
+<w:ftr xmlns:wpc="http://schemas.microsoft.com/office/word/2010/wordprocessingCanvas" xmlns:mo="http://schemas.microsoft.com/office/mac/office/2008/main" xmlns:mc="http://schemas.openxmlformats.org/markup-compatibility/2006" xmlns:mv="urn:schemas-microsoft-com:mac:vml" xmlns:o="urn:schemas-microsoft-com:office:office" xmlns:r="http://schemas.openxmlformats.org/officeDocument/2006/relationships" xmlns:m="http://schemas.openxmlformats.org/officeDocument/2006/math" xmlns:v="urn:schemas-microsoft-com:vml" xmlns:wp14="http://schemas.microsoft.com/office/word/2010/wordprocessingDrawing" xmlns:wp="http://schemas.openxmlformats.org/drawingml/2006/wordprocessingDrawing" xmlns:w10="urn:schemas-microsoft-com:office:word" xmlns:w="http://schemas.openxmlformats.org/wordprocessingml/2006/main" xmlns:w14="http://schemas.microsoft.com/office/word/2010/wordml" xmlns:w15="http://schemas.microsoft.com/office/word/2012/wordml" xmlns:wpg="http://schemas.microsoft.com/office/word/2010/wordprocessingGroup" xmlns:wpi="http://schemas.microsoft.com/office/word/2010/wordprocessingInk" xmlns:wne="http://schemas.microsoft.com/office/word/2006/wordml" xmlns:wps="http://schemas.microsoft.com/office/word/2010/wordprocessingShape" mc:Ignorable="w14 w15 wp14">
   <w:p>
     <w:pPr>
       <w:pStyle w:val="Footer"/>
@@ -7223,7 +7160,7 @@
 </file>
 
 <file path=word/footnotes.xml><?xml version="1.0" encoding="utf-8"?>
-<w:footnotes xmlns:wpc="http://schemas.microsoft.com/office/word/2010/wordprocessingCanvas" xmlns:cx="http://schemas.microsoft.com/office/drawing/2014/chartex" xmlns:cx1="http://schemas.microsoft.com/office/drawing/2015/9/8/chartex" xmlns:cx2="http://schemas.microsoft.com/office/drawing/2015/10/21/chartex" xmlns:cx3="http://schemas.microsoft.com/office/drawing/2016/5/9/chartex" xmlns:cx4="http://schemas.microsoft.com/office/drawing/2016/5/10/chartex" xmlns:cx5="http://schemas.microsoft.com/office/drawing/2016/5/11/chartex" xmlns:cx6="http://schemas.microsoft.com/office/drawing/2016/5/12/chartex" xmlns:cx7="http://schemas.microsoft.com/office/drawing/2016/5/13/chartex" xmlns:cx8="http://schemas.microsoft.com/office/drawing/2016/5/14/chartex" xmlns:mc="http://schemas.openxmlformats.org/markup-compatibility/2006" xmlns:aink="http://schemas.microsoft.com/office/drawing/2016/ink" xmlns:am3d="http://schemas.microsoft.com/office/drawing/2017/model3d" xmlns:o="urn:schemas-microsoft-com:office:office" xmlns:r="http://schemas.openxmlformats.org/officeDocument/2006/relationships" xmlns:m="http://schemas.openxmlformats.org/officeDocument/2006/math" xmlns:v="urn:schemas-microsoft-com:vml" xmlns:wp14="http://schemas.microsoft.com/office/word/2010/wordprocessingDrawing" xmlns:wp="http://schemas.openxmlformats.org/drawingml/2006/wordprocessingDrawing" xmlns:w10="urn:schemas-microsoft-com:office:word" xmlns:w="http://schemas.openxmlformats.org/wordprocessingml/2006/main" xmlns:w14="http://schemas.microsoft.com/office/word/2010/wordml" xmlns:w15="http://schemas.microsoft.com/office/word/2012/wordml" xmlns:w16cid="http://schemas.microsoft.com/office/word/2016/wordml/cid" xmlns:w16se="http://schemas.microsoft.com/office/word/2015/wordml/symex" xmlns:wpg="http://schemas.microsoft.com/office/word/2010/wordprocessingGroup" xmlns:wpi="http://schemas.microsoft.com/office/word/2010/wordprocessingInk" xmlns:wne="http://schemas.microsoft.com/office/word/2006/wordml" xmlns:wps="http://schemas.microsoft.com/office/word/2010/wordprocessingShape" mc:Ignorable="w14 w15 w16se w16cid wp14">
+<w:footnotes xmlns:wpc="http://schemas.microsoft.com/office/word/2010/wordprocessingCanvas" xmlns:mo="http://schemas.microsoft.com/office/mac/office/2008/main" xmlns:mc="http://schemas.openxmlformats.org/markup-compatibility/2006" xmlns:mv="urn:schemas-microsoft-com:mac:vml" xmlns:o="urn:schemas-microsoft-com:office:office" xmlns:r="http://schemas.openxmlformats.org/officeDocument/2006/relationships" xmlns:m="http://schemas.openxmlformats.org/officeDocument/2006/math" xmlns:v="urn:schemas-microsoft-com:vml" xmlns:wp14="http://schemas.microsoft.com/office/word/2010/wordprocessingDrawing" xmlns:wp="http://schemas.openxmlformats.org/drawingml/2006/wordprocessingDrawing" xmlns:w10="urn:schemas-microsoft-com:office:word" xmlns:w="http://schemas.openxmlformats.org/wordprocessingml/2006/main" xmlns:w14="http://schemas.microsoft.com/office/word/2010/wordml" xmlns:w15="http://schemas.microsoft.com/office/word/2012/wordml" xmlns:wpg="http://schemas.microsoft.com/office/word/2010/wordprocessingGroup" xmlns:wpi="http://schemas.microsoft.com/office/word/2010/wordprocessingInk" xmlns:wne="http://schemas.microsoft.com/office/word/2006/wordml" xmlns:wps="http://schemas.microsoft.com/office/word/2010/wordprocessingShape" mc:Ignorable="w14 w15 wp14">
   <w:footnote w:type="separator" w:id="-1">
     <w:p>
       <w:r>
@@ -7242,7 +7179,7 @@
 </file>
 
 <file path=word/header1.xml><?xml version="1.0" encoding="utf-8"?>
-<w:hdr xmlns:wpc="http://schemas.microsoft.com/office/word/2010/wordprocessingCanvas" xmlns:cx="http://schemas.microsoft.com/office/drawing/2014/chartex" xmlns:cx1="http://schemas.microsoft.com/office/drawing/2015/9/8/chartex" xmlns:cx2="http://schemas.microsoft.com/office/drawing/2015/10/21/chartex" xmlns:cx3="http://schemas.microsoft.com/office/drawing/2016/5/9/chartex" xmlns:cx4="http://schemas.microsoft.com/office/drawing/2016/5/10/chartex" xmlns:cx5="http://schemas.microsoft.com/office/drawing/2016/5/11/chartex" xmlns:cx6="http://schemas.microsoft.com/office/drawing/2016/5/12/chartex" xmlns:cx7="http://schemas.microsoft.com/office/drawing/2016/5/13/chartex" xmlns:cx8="http://schemas.microsoft.com/office/drawing/2016/5/14/chartex" xmlns:mc="http://schemas.openxmlformats.org/markup-compatibility/2006" xmlns:aink="http://schemas.microsoft.com/office/drawing/2016/ink" xmlns:am3d="http://schemas.microsoft.com/office/drawing/2017/model3d" xmlns:o="urn:schemas-microsoft-com:office:office" xmlns:r="http://schemas.openxmlformats.org/officeDocument/2006/relationships" xmlns:m="http://schemas.openxmlformats.org/officeDocument/2006/math" xmlns:v="urn:schemas-microsoft-com:vml" xmlns:wp14="http://schemas.microsoft.com/office/word/2010/wordprocessingDrawing" xmlns:wp="http://schemas.openxmlformats.org/drawingml/2006/wordprocessingDrawing" xmlns:w10="urn:schemas-microsoft-com:office:word" xmlns:w="http://schemas.openxmlformats.org/wordprocessingml/2006/main" xmlns:w14="http://schemas.microsoft.com/office/word/2010/wordml" xmlns:w15="http://schemas.microsoft.com/office/word/2012/wordml" xmlns:w16cid="http://schemas.microsoft.com/office/word/2016/wordml/cid" xmlns:w16se="http://schemas.microsoft.com/office/word/2015/wordml/symex" xmlns:wpg="http://schemas.microsoft.com/office/word/2010/wordprocessingGroup" xmlns:wpi="http://schemas.microsoft.com/office/word/2010/wordprocessingInk" xmlns:wne="http://schemas.microsoft.com/office/word/2006/wordml" xmlns:wps="http://schemas.microsoft.com/office/word/2010/wordprocessingShape" mc:Ignorable="w14 w15 w16se w16cid wp14">
+<w:hdr xmlns:wpc="http://schemas.microsoft.com/office/word/2010/wordprocessingCanvas" xmlns:mo="http://schemas.microsoft.com/office/mac/office/2008/main" xmlns:mc="http://schemas.openxmlformats.org/markup-compatibility/2006" xmlns:mv="urn:schemas-microsoft-com:mac:vml" xmlns:o="urn:schemas-microsoft-com:office:office" xmlns:r="http://schemas.openxmlformats.org/officeDocument/2006/relationships" xmlns:m="http://schemas.openxmlformats.org/officeDocument/2006/math" xmlns:v="urn:schemas-microsoft-com:vml" xmlns:wp14="http://schemas.microsoft.com/office/word/2010/wordprocessingDrawing" xmlns:wp="http://schemas.openxmlformats.org/drawingml/2006/wordprocessingDrawing" xmlns:w10="urn:schemas-microsoft-com:office:word" xmlns:w="http://schemas.openxmlformats.org/wordprocessingml/2006/main" xmlns:w14="http://schemas.microsoft.com/office/word/2010/wordml" xmlns:w15="http://schemas.microsoft.com/office/word/2012/wordml" xmlns:wpg="http://schemas.microsoft.com/office/word/2010/wordprocessingGroup" xmlns:wpi="http://schemas.microsoft.com/office/word/2010/wordprocessingInk" xmlns:wne="http://schemas.microsoft.com/office/word/2006/wordml" xmlns:wps="http://schemas.microsoft.com/office/word/2010/wordprocessingShape" mc:Ignorable="w14 w15 wp14">
   <w:p>
     <w:pPr>
       <w:pStyle w:val="Header"/>
@@ -7252,7 +7189,7 @@
 </file>
 
 <file path=word/header2.xml><?xml version="1.0" encoding="utf-8"?>
-<w:hdr xmlns:wpc="http://schemas.microsoft.com/office/word/2010/wordprocessingCanvas" xmlns:cx="http://schemas.microsoft.com/office/drawing/2014/chartex" xmlns:cx1="http://schemas.microsoft.com/office/drawing/2015/9/8/chartex" xmlns:cx2="http://schemas.microsoft.com/office/drawing/2015/10/21/chartex" xmlns:cx3="http://schemas.microsoft.com/office/drawing/2016/5/9/chartex" xmlns:cx4="http://schemas.microsoft.com/office/drawing/2016/5/10/chartex" xmlns:cx5="http://schemas.microsoft.com/office/drawing/2016/5/11/chartex" xmlns:cx6="http://schemas.microsoft.com/office/drawing/2016/5/12/chartex" xmlns:cx7="http://schemas.microsoft.com/office/drawing/2016/5/13/chartex" xmlns:cx8="http://schemas.microsoft.com/office/drawing/2016/5/14/chartex" xmlns:mc="http://schemas.openxmlformats.org/markup-compatibility/2006" xmlns:aink="http://schemas.microsoft.com/office/drawing/2016/ink" xmlns:am3d="http://schemas.microsoft.com/office/drawing/2017/model3d" xmlns:o="urn:schemas-microsoft-com:office:office" xmlns:r="http://schemas.openxmlformats.org/officeDocument/2006/relationships" xmlns:m="http://schemas.openxmlformats.org/officeDocument/2006/math" xmlns:v="urn:schemas-microsoft-com:vml" xmlns:wp14="http://schemas.microsoft.com/office/word/2010/wordprocessingDrawing" xmlns:wp="http://schemas.openxmlformats.org/drawingml/2006/wordprocessingDrawing" xmlns:w10="urn:schemas-microsoft-com:office:word" xmlns:w="http://schemas.openxmlformats.org/wordprocessingml/2006/main" xmlns:w14="http://schemas.microsoft.com/office/word/2010/wordml" xmlns:w15="http://schemas.microsoft.com/office/word/2012/wordml" xmlns:w16cid="http://schemas.microsoft.com/office/word/2016/wordml/cid" xmlns:w16se="http://schemas.microsoft.com/office/word/2015/wordml/symex" xmlns:wpg="http://schemas.microsoft.com/office/word/2010/wordprocessingGroup" xmlns:wpi="http://schemas.microsoft.com/office/word/2010/wordprocessingInk" xmlns:wne="http://schemas.microsoft.com/office/word/2006/wordml" xmlns:wps="http://schemas.microsoft.com/office/word/2010/wordprocessingShape" mc:Ignorable="w14 w15 w16se w16cid wp14">
+<w:hdr xmlns:wpc="http://schemas.microsoft.com/office/word/2010/wordprocessingCanvas" xmlns:mo="http://schemas.microsoft.com/office/mac/office/2008/main" xmlns:mc="http://schemas.openxmlformats.org/markup-compatibility/2006" xmlns:mv="urn:schemas-microsoft-com:mac:vml" xmlns:o="urn:schemas-microsoft-com:office:office" xmlns:r="http://schemas.openxmlformats.org/officeDocument/2006/relationships" xmlns:m="http://schemas.openxmlformats.org/officeDocument/2006/math" xmlns:v="urn:schemas-microsoft-com:vml" xmlns:wp14="http://schemas.microsoft.com/office/word/2010/wordprocessingDrawing" xmlns:wp="http://schemas.openxmlformats.org/drawingml/2006/wordprocessingDrawing" xmlns:w10="urn:schemas-microsoft-com:office:word" xmlns:w="http://schemas.openxmlformats.org/wordprocessingml/2006/main" xmlns:w14="http://schemas.microsoft.com/office/word/2010/wordml" xmlns:w15="http://schemas.microsoft.com/office/word/2012/wordml" xmlns:wpg="http://schemas.microsoft.com/office/word/2010/wordprocessingGroup" xmlns:wpi="http://schemas.microsoft.com/office/word/2010/wordprocessingInk" xmlns:wne="http://schemas.microsoft.com/office/word/2006/wordml" xmlns:wps="http://schemas.microsoft.com/office/word/2010/wordprocessingShape" mc:Ignorable="w14 w15 wp14">
   <w:p>
     <w:pPr>
       <w:pStyle w:val="Header"/>
@@ -7262,7 +7199,7 @@
 </file>
 
 <file path=word/header3.xml><?xml version="1.0" encoding="utf-8"?>
-<w:hdr xmlns:wpc="http://schemas.microsoft.com/office/word/2010/wordprocessingCanvas" xmlns:cx="http://schemas.microsoft.com/office/drawing/2014/chartex" xmlns:cx1="http://schemas.microsoft.com/office/drawing/2015/9/8/chartex" xmlns:cx2="http://schemas.microsoft.com/office/drawing/2015/10/21/chartex" xmlns:cx3="http://schemas.microsoft.com/office/drawing/2016/5/9/chartex" xmlns:cx4="http://schemas.microsoft.com/office/drawing/2016/5/10/chartex" xmlns:cx5="http://schemas.microsoft.com/office/drawing/2016/5/11/chartex" xmlns:cx6="http://schemas.microsoft.com/office/drawing/2016/5/12/chartex" xmlns:cx7="http://schemas.microsoft.com/office/drawing/2016/5/13/chartex" xmlns:cx8="http://schemas.microsoft.com/office/drawing/2016/5/14/chartex" xmlns:mc="http://schemas.openxmlformats.org/markup-compatibility/2006" xmlns:aink="http://schemas.microsoft.com/office/drawing/2016/ink" xmlns:am3d="http://schemas.microsoft.com/office/drawing/2017/model3d" xmlns:o="urn:schemas-microsoft-com:office:office" xmlns:r="http://schemas.openxmlformats.org/officeDocument/2006/relationships" xmlns:m="http://schemas.openxmlformats.org/officeDocument/2006/math" xmlns:v="urn:schemas-microsoft-com:vml" xmlns:wp14="http://schemas.microsoft.com/office/word/2010/wordprocessingDrawing" xmlns:wp="http://schemas.openxmlformats.org/drawingml/2006/wordprocessingDrawing" xmlns:w10="urn:schemas-microsoft-com:office:word" xmlns:w="http://schemas.openxmlformats.org/wordprocessingml/2006/main" xmlns:w14="http://schemas.microsoft.com/office/word/2010/wordml" xmlns:w15="http://schemas.microsoft.com/office/word/2012/wordml" xmlns:w16cid="http://schemas.microsoft.com/office/word/2016/wordml/cid" xmlns:w16se="http://schemas.microsoft.com/office/word/2015/wordml/symex" xmlns:wpg="http://schemas.microsoft.com/office/word/2010/wordprocessingGroup" xmlns:wpi="http://schemas.microsoft.com/office/word/2010/wordprocessingInk" xmlns:wne="http://schemas.microsoft.com/office/word/2006/wordml" xmlns:wps="http://schemas.microsoft.com/office/word/2010/wordprocessingShape" mc:Ignorable="w14 w15 w16se w16cid wp14">
+<w:hdr xmlns:wpc="http://schemas.microsoft.com/office/word/2010/wordprocessingCanvas" xmlns:mo="http://schemas.microsoft.com/office/mac/office/2008/main" xmlns:mc="http://schemas.openxmlformats.org/markup-compatibility/2006" xmlns:mv="urn:schemas-microsoft-com:mac:vml" xmlns:o="urn:schemas-microsoft-com:office:office" xmlns:r="http://schemas.openxmlformats.org/officeDocument/2006/relationships" xmlns:m="http://schemas.openxmlformats.org/officeDocument/2006/math" xmlns:v="urn:schemas-microsoft-com:vml" xmlns:wp14="http://schemas.microsoft.com/office/word/2010/wordprocessingDrawing" xmlns:wp="http://schemas.openxmlformats.org/drawingml/2006/wordprocessingDrawing" xmlns:w10="urn:schemas-microsoft-com:office:word" xmlns:w="http://schemas.openxmlformats.org/wordprocessingml/2006/main" xmlns:w14="http://schemas.microsoft.com/office/word/2010/wordml" xmlns:w15="http://schemas.microsoft.com/office/word/2012/wordml" xmlns:wpg="http://schemas.microsoft.com/office/word/2010/wordprocessingGroup" xmlns:wpi="http://schemas.microsoft.com/office/word/2010/wordprocessingInk" xmlns:wne="http://schemas.microsoft.com/office/word/2006/wordml" xmlns:wps="http://schemas.microsoft.com/office/word/2010/wordprocessingShape" mc:Ignorable="w14 w15 wp14">
   <w:p>
     <w:pPr>
       <w:pStyle w:val="Header"/>
@@ -7272,8 +7209,8 @@
 </file>
 
 <file path=word/numbering.xml><?xml version="1.0" encoding="utf-8"?>
-<w:numbering xmlns:wpc="http://schemas.microsoft.com/office/word/2010/wordprocessingCanvas" xmlns:cx="http://schemas.microsoft.com/office/drawing/2014/chartex" xmlns:cx1="http://schemas.microsoft.com/office/drawing/2015/9/8/chartex" xmlns:cx2="http://schemas.microsoft.com/office/drawing/2015/10/21/chartex" xmlns:cx3="http://schemas.microsoft.com/office/drawing/2016/5/9/chartex" xmlns:cx4="http://schemas.microsoft.com/office/drawing/2016/5/10/chartex" xmlns:cx5="http://schemas.microsoft.com/office/drawing/2016/5/11/chartex" xmlns:cx6="http://schemas.microsoft.com/office/drawing/2016/5/12/chartex" xmlns:cx7="http://schemas.microsoft.com/office/drawing/2016/5/13/chartex" xmlns:cx8="http://schemas.microsoft.com/office/drawing/2016/5/14/chartex" xmlns:mc="http://schemas.openxmlformats.org/markup-compatibility/2006" xmlns:aink="http://schemas.microsoft.com/office/drawing/2016/ink" xmlns:am3d="http://schemas.microsoft.com/office/drawing/2017/model3d" xmlns:o="urn:schemas-microsoft-com:office:office" xmlns:r="http://schemas.openxmlformats.org/officeDocument/2006/relationships" xmlns:m="http://schemas.openxmlformats.org/officeDocument/2006/math" xmlns:v="urn:schemas-microsoft-com:vml" xmlns:wp14="http://schemas.microsoft.com/office/word/2010/wordprocessingDrawing" xmlns:wp="http://schemas.openxmlformats.org/drawingml/2006/wordprocessingDrawing" xmlns:w10="urn:schemas-microsoft-com:office:word" xmlns:w="http://schemas.openxmlformats.org/wordprocessingml/2006/main" xmlns:w14="http://schemas.microsoft.com/office/word/2010/wordml" xmlns:w15="http://schemas.microsoft.com/office/word/2012/wordml" xmlns:w16cid="http://schemas.microsoft.com/office/word/2016/wordml/cid" xmlns:w16se="http://schemas.microsoft.com/office/word/2015/wordml/symex" xmlns:wpg="http://schemas.microsoft.com/office/word/2010/wordprocessingGroup" xmlns:wpi="http://schemas.microsoft.com/office/word/2010/wordprocessingInk" xmlns:wne="http://schemas.microsoft.com/office/word/2006/wordml" xmlns:wps="http://schemas.microsoft.com/office/word/2010/wordprocessingShape" mc:Ignorable="w14 w15 w16se w16cid wp14">
-  <w:abstractNum w:abstractNumId="0" w15:restartNumberingAfterBreak="0">
+<w:numbering xmlns:wpc="http://schemas.microsoft.com/office/word/2010/wordprocessingCanvas" xmlns:mo="http://schemas.microsoft.com/office/mac/office/2008/main" xmlns:mc="http://schemas.openxmlformats.org/markup-compatibility/2006" xmlns:mv="urn:schemas-microsoft-com:mac:vml" xmlns:o="urn:schemas-microsoft-com:office:office" xmlns:r="http://schemas.openxmlformats.org/officeDocument/2006/relationships" xmlns:m="http://schemas.openxmlformats.org/officeDocument/2006/math" xmlns:v="urn:schemas-microsoft-com:vml" xmlns:wp14="http://schemas.microsoft.com/office/word/2010/wordprocessingDrawing" xmlns:wp="http://schemas.openxmlformats.org/drawingml/2006/wordprocessingDrawing" xmlns:w10="urn:schemas-microsoft-com:office:word" xmlns:w="http://schemas.openxmlformats.org/wordprocessingml/2006/main" xmlns:w14="http://schemas.microsoft.com/office/word/2010/wordml" xmlns:w15="http://schemas.microsoft.com/office/word/2012/wordml" xmlns:wpg="http://schemas.microsoft.com/office/word/2010/wordprocessingGroup" xmlns:wpi="http://schemas.microsoft.com/office/word/2010/wordprocessingInk" xmlns:wne="http://schemas.microsoft.com/office/word/2006/wordml" xmlns:wps="http://schemas.microsoft.com/office/word/2010/wordprocessingShape" mc:Ignorable="w14 w15 wp14">
+  <w:abstractNum w:abstractNumId="0">
     <w:nsid w:val="FFFFFF1D"/>
     <w:multiLevelType w:val="multilevel"/>
     <w:tmpl w:val="F146B6FE"/>
@@ -7413,7 +7350,7 @@
       </w:rPr>
     </w:lvl>
   </w:abstractNum>
-  <w:abstractNum w:abstractNumId="1" w15:restartNumberingAfterBreak="0">
+  <w:abstractNum w:abstractNumId="1">
     <w:nsid w:val="166C566C"/>
     <w:multiLevelType w:val="hybridMultilevel"/>
     <w:tmpl w:val="47CA62C2"/>
@@ -7553,7 +7490,7 @@
       </w:rPr>
     </w:lvl>
   </w:abstractNum>
-  <w:abstractNum w:abstractNumId="2" w15:restartNumberingAfterBreak="0">
+  <w:abstractNum w:abstractNumId="2">
     <w:nsid w:val="173628BE"/>
     <w:multiLevelType w:val="hybridMultilevel"/>
     <w:tmpl w:val="6C36D210"/>
@@ -7666,7 +7603,7 @@
       </w:rPr>
     </w:lvl>
   </w:abstractNum>
-  <w:abstractNum w:abstractNumId="3" w15:restartNumberingAfterBreak="0">
+  <w:abstractNum w:abstractNumId="3">
     <w:nsid w:val="1C006D3F"/>
     <w:multiLevelType w:val="hybridMultilevel"/>
     <w:tmpl w:val="BD6A2352"/>
@@ -7779,7 +7716,7 @@
       </w:rPr>
     </w:lvl>
   </w:abstractNum>
-  <w:abstractNum w:abstractNumId="4" w15:restartNumberingAfterBreak="0">
+  <w:abstractNum w:abstractNumId="4">
     <w:nsid w:val="210F6E3A"/>
     <w:multiLevelType w:val="hybridMultilevel"/>
     <w:tmpl w:val="D3A885B0"/>
@@ -7892,7 +7829,7 @@
       </w:rPr>
     </w:lvl>
   </w:abstractNum>
-  <w:abstractNum w:abstractNumId="5" w15:restartNumberingAfterBreak="0">
+  <w:abstractNum w:abstractNumId="5">
     <w:nsid w:val="256726D5"/>
     <w:multiLevelType w:val="hybridMultilevel"/>
     <w:tmpl w:val="0B10D4CE"/>
@@ -7978,7 +7915,7 @@
       </w:pPr>
     </w:lvl>
   </w:abstractNum>
-  <w:abstractNum w:abstractNumId="6" w15:restartNumberingAfterBreak="0">
+  <w:abstractNum w:abstractNumId="6">
     <w:nsid w:val="4C2861F6"/>
     <w:multiLevelType w:val="hybridMultilevel"/>
     <w:tmpl w:val="BA0E57F0"/>
@@ -8091,7 +8028,7 @@
       </w:rPr>
     </w:lvl>
   </w:abstractNum>
-  <w:abstractNum w:abstractNumId="7" w15:restartNumberingAfterBreak="0">
+  <w:abstractNum w:abstractNumId="7">
     <w:nsid w:val="4D061B94"/>
     <w:multiLevelType w:val="hybridMultilevel"/>
     <w:tmpl w:val="7B40BCC4"/>
@@ -8204,7 +8141,7 @@
       </w:rPr>
     </w:lvl>
   </w:abstractNum>
-  <w:abstractNum w:abstractNumId="8" w15:restartNumberingAfterBreak="0">
+  <w:abstractNum w:abstractNumId="8">
     <w:nsid w:val="5FBB5061"/>
     <w:multiLevelType w:val="hybridMultilevel"/>
     <w:tmpl w:val="A1221A62"/>
@@ -8344,7 +8281,7 @@
       </w:rPr>
     </w:lvl>
   </w:abstractNum>
-  <w:abstractNum w:abstractNumId="9" w15:restartNumberingAfterBreak="0">
+  <w:abstractNum w:abstractNumId="9">
     <w:nsid w:val="6AA467D9"/>
     <w:multiLevelType w:val="hybridMultilevel"/>
     <w:tmpl w:val="98F8CC46"/>
@@ -8430,7 +8367,7 @@
       </w:pPr>
     </w:lvl>
   </w:abstractNum>
-  <w:abstractNum w:abstractNumId="10" w15:restartNumberingAfterBreak="0">
+  <w:abstractNum w:abstractNumId="10">
     <w:nsid w:val="70C32B5B"/>
     <w:multiLevelType w:val="hybridMultilevel"/>
     <w:tmpl w:val="FA6C927C"/>
@@ -8580,7 +8517,7 @@
 </file>
 
 <file path=word/styles.xml><?xml version="1.0" encoding="utf-8"?>
-<w:styles xmlns:mc="http://schemas.openxmlformats.org/markup-compatibility/2006" xmlns:r="http://schemas.openxmlformats.org/officeDocument/2006/relationships" xmlns:w="http://schemas.openxmlformats.org/wordprocessingml/2006/main" xmlns:w14="http://schemas.microsoft.com/office/word/2010/wordml" xmlns:w15="http://schemas.microsoft.com/office/word/2012/wordml" xmlns:w16cid="http://schemas.microsoft.com/office/word/2016/wordml/cid" xmlns:w16se="http://schemas.microsoft.com/office/word/2015/wordml/symex" mc:Ignorable="w14 w15 w16se w16cid">
+<w:styles xmlns:mc="http://schemas.openxmlformats.org/markup-compatibility/2006" xmlns:r="http://schemas.openxmlformats.org/officeDocument/2006/relationships" xmlns:w="http://schemas.openxmlformats.org/wordprocessingml/2006/main" xmlns:w14="http://schemas.microsoft.com/office/word/2010/wordml" xmlns:w15="http://schemas.microsoft.com/office/word/2012/wordml" mc:Ignorable="w14 w15">
   <w:docDefaults>
     <w:rPrDefault>
       <w:rPr>
@@ -8590,7 +8527,7 @@
     </w:rPrDefault>
     <w:pPrDefault/>
   </w:docDefaults>
-  <w:latentStyles w:defLockedState="0" w:defUIPriority="0" w:defSemiHidden="0" w:defUnhideWhenUsed="0" w:defQFormat="0" w:count="375">
+  <w:latentStyles w:defLockedState="0" w:defUIPriority="0" w:defSemiHidden="0" w:defUnhideWhenUsed="0" w:defQFormat="0" w:count="382">
     <w:lsdException w:name="Normal" w:qFormat="1"/>
     <w:lsdException w:name="heading 1" w:uiPriority="9" w:qFormat="1"/>
     <w:lsdException w:name="heading 2" w:qFormat="1"/>
@@ -8869,8 +8806,6 @@
     <w:lsdException w:name="List Table 7 Colorful Accent 6" w:uiPriority="52"/>
     <w:lsdException w:name="Mention" w:semiHidden="1" w:uiPriority="99" w:unhideWhenUsed="1"/>
     <w:lsdException w:name="Smart Hyperlink" w:semiHidden="1" w:uiPriority="99" w:unhideWhenUsed="1"/>
-    <w:lsdException w:name="Hashtag" w:semiHidden="1" w:uiPriority="99" w:unhideWhenUsed="1"/>
-    <w:lsdException w:name="Unresolved Mention" w:semiHidden="1" w:uiPriority="99" w:unhideWhenUsed="1"/>
   </w:latentStyles>
   <w:style w:type="paragraph" w:default="1" w:styleId="Normal">
     <w:name w:val="Normal"/>
@@ -8959,6 +8894,7 @@
     <w:basedOn w:val="TableNormal"/>
     <w:rsid w:val="00F6348C"/>
     <w:tblPr>
+      <w:tblInd w:w="0" w:type="dxa"/>
       <w:tblBorders>
         <w:top w:val="single" w:sz="4" w:space="0" w:color="auto"/>
         <w:left w:val="single" w:sz="4" w:space="0" w:color="auto"/>
@@ -8967,6 +8903,12 @@
         <w:insideH w:val="single" w:sz="4" w:space="0" w:color="auto"/>
         <w:insideV w:val="single" w:sz="4" w:space="0" w:color="auto"/>
       </w:tblBorders>
+      <w:tblCellMar>
+        <w:top w:w="0" w:type="dxa"/>
+        <w:left w:w="108" w:type="dxa"/>
+        <w:bottom w:w="0" w:type="dxa"/>
+        <w:right w:w="108" w:type="dxa"/>
+      </w:tblCellMar>
     </w:tblPr>
     <w:tcPr>
       <w:tcMar>
@@ -9147,7 +9089,7 @@
       <w:u w:val="single"/>
     </w:rPr>
   </w:style>
-  <w:style w:type="character" w:styleId="UnresolvedMention">
+  <w:style w:type="character" w:customStyle="1" w:styleId="UnresolvedMention">
     <w:name w:val="Unresolved Mention"/>
     <w:basedOn w:val="DefaultParagraphFont"/>
     <w:uiPriority w:val="99"/>
@@ -9185,7 +9127,7 @@
       <inkml:brushProperty name="height" value="0.025" units="cm"/>
     </inkml:brush>
   </inkml:definitions>
-  <inkml:trace contextRef="#ctx0" brushRef="#br0">22010 11794 4992,'0'-6'1824,"0"6"-960,-6 6-864,6 1 416,0-1-288,-6 6 0,6 1-128,-7 12-32,-5 0 32,-1 0 0,1 13 64,-7 5-96,6 1-64,-5-6 128,-1-7 32,6 0 0,1 0 32,-1-6 0,7-12 96,-7 6 320,7-13 160,6-6-96,0-6 64,0-1 128,13-11 64,5-20-416,8 1-192,-1-7 0,-7-6 64,8-13-128,-1 1-96,6 5 32,-6 14 0,-6-1-128,0 19-32,-7 0 96,1 12 32,-7 7-160,-6 12 0,-6 13 96,-1 12 64,-5 7-160,-7 6 0,7 6 96,-7 6 64,0 0-96,6-12 32,1 0 0,-1-13 64,7 0-32,6-6-32,0-6-64,6-13-32,1 1 64,-1-14 0,6-5 32,7-7 64,19-12-96,6-7 0,-7 1 32,7-7 64,0 7-32,0-1-32,6 7-64,-6 12-32,-13 6 64,1 1 0,-13 12-128,-7 12 32,-6-5 64,-6 11 32,-12 1-64,-7 6 64,-6 7 96,-6-1 32,6 6-128,-7 1 32,1-13 0,6 0 0,0 0 64,6-6 32,13-7-128,-1-6-32,14 1 32,5-1 0,1-12 32,12-1 0,19-11-96,12-1 0,-6-12 64,19-1 0,7 7 32,-8-6 0,-5 6 0,6 6 0,-6 1 0,-19 5 0,-7 1 64,-12 5 96,-12 1 64,-13 6 96,-13 0-32,-12 0 0,-12 13-96,-13-7 32,-13 6-192,-12 1-32,-13 6 0,0 6 0,-12-7 0,18 1 0,7 0 0,19-7 0,5-5 0,20 5 64,6-12-192,19 6-32,18-6-96,26 0 64,12-6 128,38-6 32,37-1 32,13 1 0,19-7 0,18 0 0,14 7-96,-20-1 64,6 1 96,-24 5 32,-13 1-32,-31 0-64,-32 0 96,-19-1 0,-43 1 800,-20 0-352,-18 6-96,-25-6-257,-25 6-159,-25-7 0,-26 7-32,-12 7 0,-12-7 0,12 6 0,6 0 0,19 0 64,32 1 32,18-1-192,19 0 0,13-6-255,18 13-33,13-7-64,32 0-32,5 0-800,26 7-288,12-7-2176</inkml:trace>
+  <inkml:trace contextRef="#ctx0" brushRef="#br0">22010 11794 4992,'0'-6'1824,"0"6"-960,-6 6-864,6 1 416,0-1-288,-6 6 0,6 1-128,-7 12-32,-5 0 32,-1 0 0,1 13 64,-7 4-96,6 2-64,-5-6 128,-1-7 32,6 0 0,1 0 32,-1-6 0,7-12 96,-7 6 320,7-13 160,6-6-96,0-6 64,0-1 128,13-11 64,5-20-416,8 1-192,-1-7 0,-7-6 64,8-13-128,-1 2-96,6 4 32,-6 14 0,-6-1-128,0 19-32,-7 0 96,1 12 32,-7 7-160,-6 12 0,-6 13 96,-1 12 64,-5 7-160,-7 6 0,7 6 96,-7 6 64,0-1-96,6-11 32,1 0 0,-1-13 64,7 0-32,6-6-32,0-6-64,6-13-32,1 1 64,-1-14 0,6-5 32,7-7 64,19-12-96,6-7 0,-7 1 32,7-7 64,0 7-32,0 0-32,6 6-64,-6 12-32,-13 6 64,1 1 0,-13 12-128,-7 12 32,-6-5 64,-6 11 32,-12 1-64,-7 6 64,-6 6 96,-6 0 32,6 6-128,-7 1 32,1-13 0,6 0 0,0 0 64,6-6 32,13-7-128,-1-6-32,14 1 32,5-1 0,1-12 32,12-1 0,19-11-96,12-1 0,-6-12 64,19-1 0,7 7 32,-8-6 0,-5 6 0,6 6 0,-6 1 0,-19 6 0,-8 0 64,-11 5 96,-12 1 64,-13 6 96,-13 0-32,-12 0 0,-11 13-96,-14-7 32,-13 5-192,-12 2-32,-13 6 0,0 6 0,-12-7 0,18 1 0,7 0 0,19-7 0,5-5 0,20 5 64,6-12-192,19 6-32,18-6-96,26 0 64,12-6 128,38-6 32,37-1 32,13 1 0,19-7 0,18 0 0,13 7-96,-19-1 64,6 1 96,-24 5 32,-13 1-32,-31 0-64,-32 0 96,-19-1 0,-43 2 800,-20-1-352,-18 6-96,-25-6-257,-25 6-159,-25-7 0,-26 7-32,-12 7 0,-12-7 0,12 6 0,6 0 0,20-1 64,31 2 32,18-1-192,19 0 0,13-6-255,18 13-33,13-7-64,32 0-32,5 0-800,26 7-288,12-7-2176</inkml:trace>
 </inkml:ink>
 </file>
 

</xml_diff>

<commit_message>
Updated Ethics and Proposal
</commit_message>
<xml_diff>
--- a/Documentation/Ethics/CS UG and PGT Research Ethics Checklist.docx
+++ b/Documentation/Ethics/CS UG and PGT Research Ethics Checklist.docx
@@ -1,6 +1,6 @@
 
 <file path=word/document.xml><?xml version="1.0" encoding="utf-8"?>
-<w:document xmlns:wpc="http://schemas.microsoft.com/office/word/2010/wordprocessingCanvas" xmlns:cx="http://schemas.microsoft.com/office/drawing/2014/chartex" xmlns:cx1="http://schemas.microsoft.com/office/drawing/2015/9/8/chartex" xmlns:cx2="http://schemas.microsoft.com/office/drawing/2015/10/21/chartex" xmlns:cx3="http://schemas.microsoft.com/office/drawing/2016/5/9/chartex" xmlns:cx4="http://schemas.microsoft.com/office/drawing/2016/5/10/chartex" xmlns:cx5="http://schemas.microsoft.com/office/drawing/2016/5/11/chartex" xmlns:cx6="http://schemas.microsoft.com/office/drawing/2016/5/12/chartex" xmlns:cx7="http://schemas.microsoft.com/office/drawing/2016/5/13/chartex" xmlns:cx8="http://schemas.microsoft.com/office/drawing/2016/5/14/chartex" xmlns:mc="http://schemas.openxmlformats.org/markup-compatibility/2006" xmlns:aink="http://schemas.microsoft.com/office/drawing/2016/ink" xmlns:am3d="http://schemas.microsoft.com/office/drawing/2017/model3d" xmlns:o="urn:schemas-microsoft-com:office:office" xmlns:r="http://schemas.openxmlformats.org/officeDocument/2006/relationships" xmlns:m="http://schemas.openxmlformats.org/officeDocument/2006/math" xmlns:v="urn:schemas-microsoft-com:vml" xmlns:wp14="http://schemas.microsoft.com/office/word/2010/wordprocessingDrawing" xmlns:wp="http://schemas.openxmlformats.org/drawingml/2006/wordprocessingDrawing" xmlns:w10="urn:schemas-microsoft-com:office:word" xmlns:w="http://schemas.openxmlformats.org/wordprocessingml/2006/main" xmlns:w14="http://schemas.microsoft.com/office/word/2010/wordml" xmlns:w15="http://schemas.microsoft.com/office/word/2012/wordml" xmlns:w16cid="http://schemas.microsoft.com/office/word/2016/wordml/cid" xmlns:w16se="http://schemas.microsoft.com/office/word/2015/wordml/symex" xmlns:wpg="http://schemas.microsoft.com/office/word/2010/wordprocessingGroup" xmlns:wpi="http://schemas.microsoft.com/office/word/2010/wordprocessingInk" xmlns:wne="http://schemas.microsoft.com/office/word/2006/wordml" xmlns:wps="http://schemas.microsoft.com/office/word/2010/wordprocessingShape" mc:Ignorable="w14 w15 w16se w16cid wp14">
+<w:document xmlns:wpc="http://schemas.microsoft.com/office/word/2010/wordprocessingCanvas" xmlns:mo="http://schemas.microsoft.com/office/mac/office/2008/main" xmlns:mc="http://schemas.openxmlformats.org/markup-compatibility/2006" xmlns:mv="urn:schemas-microsoft-com:mac:vml" xmlns:o="urn:schemas-microsoft-com:office:office" xmlns:r="http://schemas.openxmlformats.org/officeDocument/2006/relationships" xmlns:m="http://schemas.openxmlformats.org/officeDocument/2006/math" xmlns:v="urn:schemas-microsoft-com:vml" xmlns:wp14="http://schemas.microsoft.com/office/word/2010/wordprocessingDrawing" xmlns:wp="http://schemas.openxmlformats.org/drawingml/2006/wordprocessingDrawing" xmlns:w10="urn:schemas-microsoft-com:office:word" xmlns:w="http://schemas.openxmlformats.org/wordprocessingml/2006/main" xmlns:w14="http://schemas.microsoft.com/office/word/2010/wordml" xmlns:w15="http://schemas.microsoft.com/office/word/2012/wordml" xmlns:wpg="http://schemas.microsoft.com/office/word/2010/wordprocessingGroup" xmlns:wpi="http://schemas.microsoft.com/office/word/2010/wordprocessingInk" xmlns:wne="http://schemas.microsoft.com/office/word/2006/wordml" xmlns:wps="http://schemas.microsoft.com/office/word/2010/wordprocessingShape" mc:Ignorable="w14 w15 wp14">
   <w:body>
     <w:p>
       <w:pPr>
@@ -32,10 +32,9 @@
           <w:color w:val="00B050"/>
           <w:sz w:val="36"/>
           <w:szCs w:val="36"/>
-          <w:lang w:val="en-US" w:eastAsia="en-US"/>
         </w:rPr>
         <w:drawing>
-          <wp:anchor distT="0" distB="0" distL="114300" distR="114300" simplePos="0" relativeHeight="251657728" behindDoc="0" locked="0" layoutInCell="1" allowOverlap="1">
+          <wp:anchor distT="0" distB="0" distL="114300" distR="114300" simplePos="0" relativeHeight="251657728" behindDoc="0" locked="0" layoutInCell="1" allowOverlap="1" wp14:anchorId="0197E979" wp14:editId="3BE481C7">
             <wp:simplePos x="0" y="0"/>
             <wp:positionH relativeFrom="column">
               <wp:posOffset>4199890</wp:posOffset>
@@ -934,25 +933,7 @@
                 <w:sz w:val="20"/>
                 <w:szCs w:val="20"/>
               </w:rPr>
-              <w:t xml:space="preserve">2. </w:t>
-            </w:r>
-            <w:proofErr w:type="spellStart"/>
-            <w:r>
-              <w:rPr>
-                <w:rFonts w:ascii="Arial" w:hAnsi="Arial" w:cs="Arial"/>
-                <w:sz w:val="20"/>
-                <w:szCs w:val="20"/>
-              </w:rPr>
-              <w:t>UoN</w:t>
-            </w:r>
-            <w:proofErr w:type="spellEnd"/>
-            <w:r>
-              <w:rPr>
-                <w:rFonts w:ascii="Arial" w:hAnsi="Arial" w:cs="Arial"/>
-                <w:sz w:val="20"/>
-                <w:szCs w:val="20"/>
-              </w:rPr>
-              <w:t xml:space="preserve"> Email address</w:t>
+              <w:t>2. UoN Email address</w:t>
             </w:r>
           </w:p>
         </w:tc>
@@ -1168,7 +1149,6 @@
                 <w:szCs w:val="20"/>
               </w:rPr>
             </w:pPr>
-            <w:proofErr w:type="spellStart"/>
             <w:r>
               <w:rPr>
                 <w:rFonts w:ascii="Arial" w:hAnsi="Arial" w:cs="Arial"/>
@@ -1176,17 +1156,7 @@
                 <w:sz w:val="20"/>
                 <w:szCs w:val="20"/>
               </w:rPr>
-              <w:t>MSci</w:t>
-            </w:r>
-            <w:proofErr w:type="spellEnd"/>
-            <w:r>
-              <w:rPr>
-                <w:rFonts w:ascii="Arial" w:hAnsi="Arial" w:cs="Arial"/>
-                <w:b/>
-                <w:sz w:val="20"/>
-                <w:szCs w:val="20"/>
-              </w:rPr>
-              <w:t xml:space="preserve"> Hons Computer Science including International Year </w:t>
+              <w:t xml:space="preserve">MSci Hons Computer Science including International Year </w:t>
             </w:r>
           </w:p>
         </w:tc>
@@ -1328,19 +1298,8 @@
                 <w:sz w:val="20"/>
                 <w:szCs w:val="20"/>
               </w:rPr>
-              <w:t xml:space="preserve">Tim </w:t>
-            </w:r>
-            <w:proofErr w:type="spellStart"/>
-            <w:r>
-              <w:rPr>
-                <w:rFonts w:ascii="Arial" w:hAnsi="Arial" w:cs="Arial"/>
-                <w:b/>
-                <w:sz w:val="20"/>
-                <w:szCs w:val="20"/>
-              </w:rPr>
-              <w:t>Brailsford</w:t>
-            </w:r>
-            <w:proofErr w:type="spellEnd"/>
+              <w:t>Tim Brailsford</w:t>
+            </w:r>
           </w:p>
         </w:tc>
       </w:tr>
@@ -1533,7 +1492,6 @@
                 <w:szCs w:val="20"/>
               </w:rPr>
             </w:pPr>
-            <w:proofErr w:type="spellStart"/>
             <w:r>
               <w:rPr>
                 <w:rFonts w:ascii="Arial" w:hAnsi="Arial" w:cs="Arial"/>
@@ -1543,7 +1501,6 @@
               </w:rPr>
               <w:t>wordZoo</w:t>
             </w:r>
-            <w:proofErr w:type="spellEnd"/>
             <w:r>
               <w:rPr>
                 <w:rFonts w:ascii="Arial" w:hAnsi="Arial" w:cs="Arial"/>
@@ -1800,27 +1757,7 @@
                 <w:sz w:val="20"/>
                 <w:szCs w:val="20"/>
               </w:rPr>
-              <w:t xml:space="preserve">Please include any information which may affect the consideration of the ethics involved, </w:t>
-            </w:r>
-            <w:proofErr w:type="spellStart"/>
-            <w:r>
-              <w:rPr>
-                <w:rFonts w:ascii="Arial" w:hAnsi="Arial" w:cs="Arial"/>
-                <w:i/>
-                <w:sz w:val="20"/>
-                <w:szCs w:val="20"/>
-              </w:rPr>
-              <w:t>eg</w:t>
-            </w:r>
-            <w:proofErr w:type="spellEnd"/>
-            <w:r>
-              <w:rPr>
-                <w:rFonts w:ascii="Arial" w:hAnsi="Arial" w:cs="Arial"/>
-                <w:i/>
-                <w:sz w:val="20"/>
-                <w:szCs w:val="20"/>
-              </w:rPr>
-              <w:t xml:space="preserve"> </w:t>
+              <w:t xml:space="preserve">Please include any information which may affect the consideration of the ethics involved, eg </w:t>
             </w:r>
             <w:r>
               <w:rPr>
@@ -1945,23 +1882,7 @@
                 <w:sz w:val="20"/>
                 <w:szCs w:val="20"/>
               </w:rPr>
-              <w:t>30 minute to one hour session</w:t>
-            </w:r>
-            <w:r>
-              <w:rPr>
-                <w:rFonts w:ascii="Arial" w:hAnsi="Arial" w:cs="Arial"/>
-                <w:sz w:val="20"/>
-                <w:szCs w:val="20"/>
-              </w:rPr>
-              <w:t>s</w:t>
-            </w:r>
-            <w:r>
-              <w:rPr>
-                <w:rFonts w:ascii="Arial" w:hAnsi="Arial" w:cs="Arial"/>
-                <w:sz w:val="20"/>
-                <w:szCs w:val="20"/>
-              </w:rPr>
-              <w:t>.</w:t>
+              <w:t>30 minute to one hour session.</w:t>
             </w:r>
           </w:p>
           <w:p>
@@ -2206,7 +2127,23 @@
                 <w:sz w:val="20"/>
                 <w:szCs w:val="20"/>
               </w:rPr>
-              <w:t xml:space="preserve">visual observations. Consent will be gained in advance from parents to allow quotes </w:t>
+              <w:t>visual observations. Consent will be gained in advance from parents</w:t>
+            </w:r>
+            <w:r>
+              <w:rPr>
+                <w:rFonts w:ascii="Arial" w:hAnsi="Arial" w:cs="Arial"/>
+                <w:sz w:val="20"/>
+                <w:szCs w:val="20"/>
+              </w:rPr>
+              <w:t xml:space="preserve"> &amp; teachers</w:t>
+            </w:r>
+            <w:r>
+              <w:rPr>
+                <w:rFonts w:ascii="Arial" w:hAnsi="Arial" w:cs="Arial"/>
+                <w:sz w:val="20"/>
+                <w:szCs w:val="20"/>
+              </w:rPr>
+              <w:t xml:space="preserve"> to allow quotes </w:t>
             </w:r>
             <w:r>
               <w:rPr>
@@ -2264,118 +2201,110 @@
                 <w:sz w:val="20"/>
                 <w:szCs w:val="20"/>
               </w:rPr>
-              <w:t xml:space="preserve">The names are only used for login purposes. Once we reach the data analysis stage, all names will </w:t>
-            </w:r>
-            <w:r>
-              <w:rPr>
-                <w:rFonts w:ascii="Arial" w:hAnsi="Arial" w:cs="Arial"/>
-                <w:sz w:val="20"/>
-                <w:szCs w:val="20"/>
-              </w:rPr>
-              <w:t xml:space="preserve">be </w:t>
+              <w:t xml:space="preserve">The names are only used for login purposes. Once we reach the data analysis stage, all names will deleted and replaced with a random </w:t>
+            </w:r>
+            <w:r>
+              <w:rPr>
+                <w:rFonts w:ascii="Arial" w:hAnsi="Arial" w:cs="Arial"/>
+                <w:sz w:val="20"/>
+                <w:szCs w:val="20"/>
+              </w:rPr>
+              <w:t>identifier</w:t>
+            </w:r>
+            <w:r>
+              <w:rPr>
+                <w:rFonts w:ascii="Arial" w:hAnsi="Arial" w:cs="Arial"/>
+                <w:sz w:val="20"/>
+                <w:szCs w:val="20"/>
+              </w:rPr>
+              <w:t xml:space="preserve"> so we can track individual points of data, but will be unable to link that to a specific child. </w:t>
+            </w:r>
+          </w:p>
+          <w:p>
+            <w:pPr>
+              <w:rPr>
+                <w:rFonts w:ascii="Arial" w:hAnsi="Arial" w:cs="Arial"/>
+                <w:sz w:val="20"/>
+                <w:szCs w:val="20"/>
+              </w:rPr>
+            </w:pPr>
+            <w:r>
+              <w:rPr>
+                <w:rFonts w:ascii="Arial" w:hAnsi="Arial" w:cs="Arial"/>
+                <w:sz w:val="20"/>
+                <w:szCs w:val="20"/>
+              </w:rPr>
+              <w:t xml:space="preserve"> </w:t>
+            </w:r>
+          </w:p>
+          <w:p>
+            <w:pPr>
+              <w:rPr>
+                <w:rFonts w:ascii="Arial" w:hAnsi="Arial" w:cs="Arial"/>
+                <w:sz w:val="20"/>
+                <w:szCs w:val="20"/>
+              </w:rPr>
+            </w:pPr>
+            <w:r>
+              <w:rPr>
+                <w:rFonts w:ascii="Arial" w:hAnsi="Arial" w:cs="Arial"/>
+                <w:sz w:val="20"/>
+                <w:szCs w:val="20"/>
+              </w:rPr>
+              <w:t xml:space="preserve">Observations and quotes will be collected in the form of hand-written notes and will </w:t>
+            </w:r>
+            <w:r>
+              <w:rPr>
+                <w:rFonts w:ascii="Arial" w:hAnsi="Arial" w:cs="Arial"/>
+                <w:sz w:val="20"/>
+                <w:szCs w:val="20"/>
+              </w:rPr>
+              <w:t>be scanned to an a pdf</w:t>
+            </w:r>
+            <w:r>
+              <w:rPr>
+                <w:rFonts w:ascii="Arial" w:hAnsi="Arial" w:cs="Arial"/>
+                <w:sz w:val="20"/>
+                <w:szCs w:val="20"/>
+              </w:rPr>
+              <w:t>. All paper-based notes will be stored in a locked filing cabinet. All data collected from the students will be stored on a secure server that only members of the group have access to.</w:t>
+            </w:r>
+          </w:p>
+          <w:p>
+            <w:pPr>
+              <w:rPr>
+                <w:rFonts w:ascii="Arial" w:hAnsi="Arial" w:cs="Arial"/>
+                <w:sz w:val="20"/>
+                <w:szCs w:val="20"/>
+              </w:rPr>
+            </w:pPr>
+          </w:p>
+          <w:p>
+            <w:pPr>
+              <w:rPr>
+                <w:rFonts w:ascii="Arial" w:hAnsi="Arial" w:cs="Arial"/>
+                <w:sz w:val="20"/>
+                <w:szCs w:val="20"/>
+              </w:rPr>
+            </w:pPr>
+            <w:r>
+              <w:rPr>
+                <w:rFonts w:ascii="Arial" w:hAnsi="Arial" w:cs="Arial"/>
+                <w:sz w:val="20"/>
+                <w:szCs w:val="20"/>
+              </w:rPr>
+              <w:t xml:space="preserve">All personal data will </w:t>
+            </w:r>
+            <w:r>
+              <w:rPr>
+                <w:rFonts w:ascii="Arial" w:hAnsi="Arial" w:cs="Arial"/>
+                <w:sz w:val="20"/>
+                <w:szCs w:val="20"/>
+              </w:rPr>
+              <w:t xml:space="preserve">be access restricted to University of Nottingham staff and within two years from collection will be destroyed.  Data used for analysis and research will be anonymised.  Personal data will be viewable only by teachers and the programmers during testing.  </w:t>
             </w:r>
             <w:bookmarkStart w:id="0" w:name="_GoBack"/>
             <w:bookmarkEnd w:id="0"/>
-            <w:r>
-              <w:rPr>
-                <w:rFonts w:ascii="Arial" w:hAnsi="Arial" w:cs="Arial"/>
-                <w:sz w:val="20"/>
-                <w:szCs w:val="20"/>
-              </w:rPr>
-              <w:t xml:space="preserve">deleted and replaced with a random </w:t>
-            </w:r>
-            <w:r>
-              <w:rPr>
-                <w:rFonts w:ascii="Arial" w:hAnsi="Arial" w:cs="Arial"/>
-                <w:sz w:val="20"/>
-                <w:szCs w:val="20"/>
-              </w:rPr>
-              <w:t>identifier</w:t>
-            </w:r>
-            <w:r>
-              <w:rPr>
-                <w:rFonts w:ascii="Arial" w:hAnsi="Arial" w:cs="Arial"/>
-                <w:sz w:val="20"/>
-                <w:szCs w:val="20"/>
-              </w:rPr>
-              <w:t xml:space="preserve"> so we can track individual points of data, but will be unable to link that to a specific child. </w:t>
-            </w:r>
-          </w:p>
-          <w:p>
-            <w:pPr>
-              <w:rPr>
-                <w:rFonts w:ascii="Arial" w:hAnsi="Arial" w:cs="Arial"/>
-                <w:sz w:val="20"/>
-                <w:szCs w:val="20"/>
-              </w:rPr>
-            </w:pPr>
-            <w:r>
-              <w:rPr>
-                <w:rFonts w:ascii="Arial" w:hAnsi="Arial" w:cs="Arial"/>
-                <w:sz w:val="20"/>
-                <w:szCs w:val="20"/>
-              </w:rPr>
-              <w:t xml:space="preserve"> </w:t>
-            </w:r>
-          </w:p>
-          <w:p>
-            <w:pPr>
-              <w:rPr>
-                <w:rFonts w:ascii="Arial" w:hAnsi="Arial" w:cs="Arial"/>
-                <w:sz w:val="20"/>
-                <w:szCs w:val="20"/>
-              </w:rPr>
-            </w:pPr>
-            <w:r>
-              <w:rPr>
-                <w:rFonts w:ascii="Arial" w:hAnsi="Arial" w:cs="Arial"/>
-                <w:sz w:val="20"/>
-                <w:szCs w:val="20"/>
-              </w:rPr>
-              <w:t xml:space="preserve">Observations and quotes will be collected in the form of hand-written notes and will </w:t>
-            </w:r>
-            <w:r>
-              <w:rPr>
-                <w:rFonts w:ascii="Arial" w:hAnsi="Arial" w:cs="Arial"/>
-                <w:sz w:val="20"/>
-                <w:szCs w:val="20"/>
-              </w:rPr>
-              <w:t>be scanned to an a pdf</w:t>
-            </w:r>
-            <w:r>
-              <w:rPr>
-                <w:rFonts w:ascii="Arial" w:hAnsi="Arial" w:cs="Arial"/>
-                <w:sz w:val="20"/>
-                <w:szCs w:val="20"/>
-              </w:rPr>
-              <w:t>. All paper-based notes will be stored in a locked filing cabinet. All data collected from the students will be stored on a secure server that only members of the group have access to.</w:t>
-            </w:r>
-          </w:p>
-          <w:p>
-            <w:pPr>
-              <w:rPr>
-                <w:rFonts w:ascii="Arial" w:hAnsi="Arial" w:cs="Arial"/>
-                <w:sz w:val="20"/>
-                <w:szCs w:val="20"/>
-              </w:rPr>
-            </w:pPr>
-          </w:p>
-          <w:p>
-            <w:pPr>
-              <w:rPr>
-                <w:rFonts w:ascii="Arial" w:hAnsi="Arial" w:cs="Arial"/>
-                <w:sz w:val="20"/>
-                <w:szCs w:val="20"/>
-              </w:rPr>
-            </w:pPr>
-            <w:r>
-              <w:rPr>
-                <w:rFonts w:ascii="Arial" w:hAnsi="Arial" w:cs="Arial"/>
-                <w:sz w:val="20"/>
-                <w:szCs w:val="20"/>
-              </w:rPr>
-              <w:t>All personal data will be kept confidential.</w:t>
-            </w:r>
           </w:p>
         </w:tc>
       </w:tr>
@@ -4305,7 +4234,7 @@
                 <w:sz w:val="20"/>
                 <w:szCs w:val="20"/>
               </w:rPr>
-              <w:t>NA</w:t>
+              <w:t>Yes</w:t>
             </w:r>
           </w:p>
         </w:tc>
@@ -4338,25 +4267,7 @@
                 <w:sz w:val="20"/>
                 <w:szCs w:val="20"/>
               </w:rPr>
-              <w:t>If digital media (</w:t>
-            </w:r>
-            <w:proofErr w:type="spellStart"/>
-            <w:r>
-              <w:rPr>
-                <w:rFonts w:ascii="Arial" w:hAnsi="Arial" w:cs="Arial"/>
-                <w:sz w:val="20"/>
-                <w:szCs w:val="20"/>
-              </w:rPr>
-              <w:t>eg</w:t>
-            </w:r>
-            <w:proofErr w:type="spellEnd"/>
-            <w:r>
-              <w:rPr>
-                <w:rFonts w:ascii="Arial" w:hAnsi="Arial" w:cs="Arial"/>
-                <w:sz w:val="20"/>
-                <w:szCs w:val="20"/>
-              </w:rPr>
-              <w:t xml:space="preserve"> computer records, http traffic, location logs etc) will be used, will participants be asked for consent?</w:t>
+              <w:t>If digital media (eg computer records, http traffic, location logs etc) will be used, will participants be asked for consent?</w:t>
             </w:r>
           </w:p>
         </w:tc>
@@ -4383,7 +4294,7 @@
                 <w:sz w:val="20"/>
                 <w:szCs w:val="20"/>
               </w:rPr>
-              <w:t>NA</w:t>
+              <w:t>Yes</w:t>
             </w:r>
           </w:p>
         </w:tc>
@@ -5447,7 +5358,7 @@
               <mc:AlternateContent>
                 <mc:Choice Requires="wpi">
                   <w:drawing>
-                    <wp:anchor distT="0" distB="0" distL="114300" distR="114300" simplePos="0" relativeHeight="251659264" behindDoc="0" locked="0" layoutInCell="1" allowOverlap="1">
+                    <wp:anchor distT="0" distB="0" distL="114300" distR="114300" simplePos="0" relativeHeight="251659264" behindDoc="0" locked="0" layoutInCell="1" allowOverlap="1" wp14:anchorId="48537953" wp14:editId="456235C6">
                       <wp:simplePos x="0" y="0"/>
                       <wp:positionH relativeFrom="column">
                         <wp:posOffset>29876</wp:posOffset>
@@ -5476,7 +5387,7 @@
                     </wp:anchor>
                   </w:drawing>
                 </mc:Choice>
-                <mc:Fallback>
+                <mc:Fallback xmlns:w16se="http://schemas.microsoft.com/office/word/2015/wordml/symex" xmlns:w16cid="http://schemas.microsoft.com/office/word/2016/wordml/cid" xmlns:am3d="http://schemas.microsoft.com/office/drawing/2017/model3d" xmlns:aink="http://schemas.microsoft.com/office/drawing/2016/ink" xmlns:cx8="http://schemas.microsoft.com/office/drawing/2016/5/14/chartex" xmlns:cx7="http://schemas.microsoft.com/office/drawing/2016/5/13/chartex" xmlns:cx6="http://schemas.microsoft.com/office/drawing/2016/5/12/chartex" xmlns:cx5="http://schemas.microsoft.com/office/drawing/2016/5/11/chartex" xmlns:cx4="http://schemas.microsoft.com/office/drawing/2016/5/10/chartex" xmlns:cx3="http://schemas.microsoft.com/office/drawing/2016/5/9/chartex" xmlns:cx2="http://schemas.microsoft.com/office/drawing/2015/10/21/chartex" xmlns:cx1="http://schemas.microsoft.com/office/drawing/2015/9/8/chartex" xmlns:cx="http://schemas.microsoft.com/office/drawing/2014/chartex">
                   <w:pict>
                     <v:shapetype w14:anchorId="7F66E60D" id="_x0000_t75" coordsize="21600,21600" o:spt="75" o:preferrelative="t" path="m@4@5l@4@11@9@11@9@5xe" filled="f" stroked="f">
                       <v:stroke joinstyle="miter"/>
@@ -7123,7 +7034,7 @@
 </file>
 
 <file path=word/endnotes.xml><?xml version="1.0" encoding="utf-8"?>
-<w:endnotes xmlns:wpc="http://schemas.microsoft.com/office/word/2010/wordprocessingCanvas" xmlns:cx="http://schemas.microsoft.com/office/drawing/2014/chartex" xmlns:cx1="http://schemas.microsoft.com/office/drawing/2015/9/8/chartex" xmlns:cx2="http://schemas.microsoft.com/office/drawing/2015/10/21/chartex" xmlns:cx3="http://schemas.microsoft.com/office/drawing/2016/5/9/chartex" xmlns:cx4="http://schemas.microsoft.com/office/drawing/2016/5/10/chartex" xmlns:cx5="http://schemas.microsoft.com/office/drawing/2016/5/11/chartex" xmlns:cx6="http://schemas.microsoft.com/office/drawing/2016/5/12/chartex" xmlns:cx7="http://schemas.microsoft.com/office/drawing/2016/5/13/chartex" xmlns:cx8="http://schemas.microsoft.com/office/drawing/2016/5/14/chartex" xmlns:mc="http://schemas.openxmlformats.org/markup-compatibility/2006" xmlns:aink="http://schemas.microsoft.com/office/drawing/2016/ink" xmlns:am3d="http://schemas.microsoft.com/office/drawing/2017/model3d" xmlns:o="urn:schemas-microsoft-com:office:office" xmlns:r="http://schemas.openxmlformats.org/officeDocument/2006/relationships" xmlns:m="http://schemas.openxmlformats.org/officeDocument/2006/math" xmlns:v="urn:schemas-microsoft-com:vml" xmlns:wp14="http://schemas.microsoft.com/office/word/2010/wordprocessingDrawing" xmlns:wp="http://schemas.openxmlformats.org/drawingml/2006/wordprocessingDrawing" xmlns:w10="urn:schemas-microsoft-com:office:word" xmlns:w="http://schemas.openxmlformats.org/wordprocessingml/2006/main" xmlns:w14="http://schemas.microsoft.com/office/word/2010/wordml" xmlns:w15="http://schemas.microsoft.com/office/word/2012/wordml" xmlns:w16cid="http://schemas.microsoft.com/office/word/2016/wordml/cid" xmlns:w16se="http://schemas.microsoft.com/office/word/2015/wordml/symex" xmlns:wpg="http://schemas.microsoft.com/office/word/2010/wordprocessingGroup" xmlns:wpi="http://schemas.microsoft.com/office/word/2010/wordprocessingInk" xmlns:wne="http://schemas.microsoft.com/office/word/2006/wordml" xmlns:wps="http://schemas.microsoft.com/office/word/2010/wordprocessingShape" mc:Ignorable="w14 w15 w16se w16cid wp14">
+<w:endnotes xmlns:wpc="http://schemas.microsoft.com/office/word/2010/wordprocessingCanvas" xmlns:mo="http://schemas.microsoft.com/office/mac/office/2008/main" xmlns:mc="http://schemas.openxmlformats.org/markup-compatibility/2006" xmlns:mv="urn:schemas-microsoft-com:mac:vml" xmlns:o="urn:schemas-microsoft-com:office:office" xmlns:r="http://schemas.openxmlformats.org/officeDocument/2006/relationships" xmlns:m="http://schemas.openxmlformats.org/officeDocument/2006/math" xmlns:v="urn:schemas-microsoft-com:vml" xmlns:wp14="http://schemas.microsoft.com/office/word/2010/wordprocessingDrawing" xmlns:wp="http://schemas.openxmlformats.org/drawingml/2006/wordprocessingDrawing" xmlns:w10="urn:schemas-microsoft-com:office:word" xmlns:w="http://schemas.openxmlformats.org/wordprocessingml/2006/main" xmlns:w14="http://schemas.microsoft.com/office/word/2010/wordml" xmlns:w15="http://schemas.microsoft.com/office/word/2012/wordml" xmlns:wpg="http://schemas.microsoft.com/office/word/2010/wordprocessingGroup" xmlns:wpi="http://schemas.microsoft.com/office/word/2010/wordprocessingInk" xmlns:wne="http://schemas.microsoft.com/office/word/2006/wordml" xmlns:wps="http://schemas.microsoft.com/office/word/2010/wordprocessingShape" mc:Ignorable="w14 w15 wp14">
   <w:endnote w:type="separator" w:id="-1">
     <w:p>
       <w:r>
@@ -7142,7 +7053,7 @@
 </file>
 
 <file path=word/footer1.xml><?xml version="1.0" encoding="utf-8"?>
-<w:ftr xmlns:wpc="http://schemas.microsoft.com/office/word/2010/wordprocessingCanvas" xmlns:cx="http://schemas.microsoft.com/office/drawing/2014/chartex" xmlns:cx1="http://schemas.microsoft.com/office/drawing/2015/9/8/chartex" xmlns:cx2="http://schemas.microsoft.com/office/drawing/2015/10/21/chartex" xmlns:cx3="http://schemas.microsoft.com/office/drawing/2016/5/9/chartex" xmlns:cx4="http://schemas.microsoft.com/office/drawing/2016/5/10/chartex" xmlns:cx5="http://schemas.microsoft.com/office/drawing/2016/5/11/chartex" xmlns:cx6="http://schemas.microsoft.com/office/drawing/2016/5/12/chartex" xmlns:cx7="http://schemas.microsoft.com/office/drawing/2016/5/13/chartex" xmlns:cx8="http://schemas.microsoft.com/office/drawing/2016/5/14/chartex" xmlns:mc="http://schemas.openxmlformats.org/markup-compatibility/2006" xmlns:aink="http://schemas.microsoft.com/office/drawing/2016/ink" xmlns:am3d="http://schemas.microsoft.com/office/drawing/2017/model3d" xmlns:o="urn:schemas-microsoft-com:office:office" xmlns:r="http://schemas.openxmlformats.org/officeDocument/2006/relationships" xmlns:m="http://schemas.openxmlformats.org/officeDocument/2006/math" xmlns:v="urn:schemas-microsoft-com:vml" xmlns:wp14="http://schemas.microsoft.com/office/word/2010/wordprocessingDrawing" xmlns:wp="http://schemas.openxmlformats.org/drawingml/2006/wordprocessingDrawing" xmlns:w10="urn:schemas-microsoft-com:office:word" xmlns:w="http://schemas.openxmlformats.org/wordprocessingml/2006/main" xmlns:w14="http://schemas.microsoft.com/office/word/2010/wordml" xmlns:w15="http://schemas.microsoft.com/office/word/2012/wordml" xmlns:w16cid="http://schemas.microsoft.com/office/word/2016/wordml/cid" xmlns:w16se="http://schemas.microsoft.com/office/word/2015/wordml/symex" xmlns:wpg="http://schemas.microsoft.com/office/word/2010/wordprocessingGroup" xmlns:wpi="http://schemas.microsoft.com/office/word/2010/wordprocessingInk" xmlns:wne="http://schemas.microsoft.com/office/word/2006/wordml" xmlns:wps="http://schemas.microsoft.com/office/word/2010/wordprocessingShape" mc:Ignorable="w14 w15 w16se w16cid wp14">
+<w:ftr xmlns:wpc="http://schemas.microsoft.com/office/word/2010/wordprocessingCanvas" xmlns:mo="http://schemas.microsoft.com/office/mac/office/2008/main" xmlns:mc="http://schemas.openxmlformats.org/markup-compatibility/2006" xmlns:mv="urn:schemas-microsoft-com:mac:vml" xmlns:o="urn:schemas-microsoft-com:office:office" xmlns:r="http://schemas.openxmlformats.org/officeDocument/2006/relationships" xmlns:m="http://schemas.openxmlformats.org/officeDocument/2006/math" xmlns:v="urn:schemas-microsoft-com:vml" xmlns:wp14="http://schemas.microsoft.com/office/word/2010/wordprocessingDrawing" xmlns:wp="http://schemas.openxmlformats.org/drawingml/2006/wordprocessingDrawing" xmlns:w10="urn:schemas-microsoft-com:office:word" xmlns:w="http://schemas.openxmlformats.org/wordprocessingml/2006/main" xmlns:w14="http://schemas.microsoft.com/office/word/2010/wordml" xmlns:w15="http://schemas.microsoft.com/office/word/2012/wordml" xmlns:wpg="http://schemas.microsoft.com/office/word/2010/wordprocessingGroup" xmlns:wpi="http://schemas.microsoft.com/office/word/2010/wordprocessingInk" xmlns:wne="http://schemas.microsoft.com/office/word/2006/wordml" xmlns:wps="http://schemas.microsoft.com/office/word/2010/wordprocessingShape" mc:Ignorable="w14 w15 wp14">
   <w:p>
     <w:pPr>
       <w:pStyle w:val="Footer"/>
@@ -7152,7 +7063,7 @@
 </file>
 
 <file path=word/footer2.xml><?xml version="1.0" encoding="utf-8"?>
-<w:ftr xmlns:wpc="http://schemas.microsoft.com/office/word/2010/wordprocessingCanvas" xmlns:cx="http://schemas.microsoft.com/office/drawing/2014/chartex" xmlns:cx1="http://schemas.microsoft.com/office/drawing/2015/9/8/chartex" xmlns:cx2="http://schemas.microsoft.com/office/drawing/2015/10/21/chartex" xmlns:cx3="http://schemas.microsoft.com/office/drawing/2016/5/9/chartex" xmlns:cx4="http://schemas.microsoft.com/office/drawing/2016/5/10/chartex" xmlns:cx5="http://schemas.microsoft.com/office/drawing/2016/5/11/chartex" xmlns:cx6="http://schemas.microsoft.com/office/drawing/2016/5/12/chartex" xmlns:cx7="http://schemas.microsoft.com/office/drawing/2016/5/13/chartex" xmlns:cx8="http://schemas.microsoft.com/office/drawing/2016/5/14/chartex" xmlns:mc="http://schemas.openxmlformats.org/markup-compatibility/2006" xmlns:aink="http://schemas.microsoft.com/office/drawing/2016/ink" xmlns:am3d="http://schemas.microsoft.com/office/drawing/2017/model3d" xmlns:o="urn:schemas-microsoft-com:office:office" xmlns:r="http://schemas.openxmlformats.org/officeDocument/2006/relationships" xmlns:m="http://schemas.openxmlformats.org/officeDocument/2006/math" xmlns:v="urn:schemas-microsoft-com:vml" xmlns:wp14="http://schemas.microsoft.com/office/word/2010/wordprocessingDrawing" xmlns:wp="http://schemas.openxmlformats.org/drawingml/2006/wordprocessingDrawing" xmlns:w10="urn:schemas-microsoft-com:office:word" xmlns:w="http://schemas.openxmlformats.org/wordprocessingml/2006/main" xmlns:w14="http://schemas.microsoft.com/office/word/2010/wordml" xmlns:w15="http://schemas.microsoft.com/office/word/2012/wordml" xmlns:w16cid="http://schemas.microsoft.com/office/word/2016/wordml/cid" xmlns:w16se="http://schemas.microsoft.com/office/word/2015/wordml/symex" xmlns:wpg="http://schemas.microsoft.com/office/word/2010/wordprocessingGroup" xmlns:wpi="http://schemas.microsoft.com/office/word/2010/wordprocessingInk" xmlns:wne="http://schemas.microsoft.com/office/word/2006/wordml" xmlns:wps="http://schemas.microsoft.com/office/word/2010/wordprocessingShape" mc:Ignorable="w14 w15 w16se w16cid wp14">
+<w:ftr xmlns:wpc="http://schemas.microsoft.com/office/word/2010/wordprocessingCanvas" xmlns:mo="http://schemas.microsoft.com/office/mac/office/2008/main" xmlns:mc="http://schemas.openxmlformats.org/markup-compatibility/2006" xmlns:mv="urn:schemas-microsoft-com:mac:vml" xmlns:o="urn:schemas-microsoft-com:office:office" xmlns:r="http://schemas.openxmlformats.org/officeDocument/2006/relationships" xmlns:m="http://schemas.openxmlformats.org/officeDocument/2006/math" xmlns:v="urn:schemas-microsoft-com:vml" xmlns:wp14="http://schemas.microsoft.com/office/word/2010/wordprocessingDrawing" xmlns:wp="http://schemas.openxmlformats.org/drawingml/2006/wordprocessingDrawing" xmlns:w10="urn:schemas-microsoft-com:office:word" xmlns:w="http://schemas.openxmlformats.org/wordprocessingml/2006/main" xmlns:w14="http://schemas.microsoft.com/office/word/2010/wordml" xmlns:w15="http://schemas.microsoft.com/office/word/2012/wordml" xmlns:wpg="http://schemas.microsoft.com/office/word/2010/wordprocessingGroup" xmlns:wpi="http://schemas.microsoft.com/office/word/2010/wordprocessingInk" xmlns:wne="http://schemas.microsoft.com/office/word/2006/wordml" xmlns:wps="http://schemas.microsoft.com/office/word/2010/wordprocessingShape" mc:Ignorable="w14 w15 wp14">
   <w:p>
     <w:pPr>
       <w:pStyle w:val="Footer"/>
@@ -7204,7 +7115,7 @@
         <w:sz w:val="20"/>
         <w:szCs w:val="20"/>
       </w:rPr>
-      <w:t>7</w:t>
+      <w:t>2</w:t>
     </w:r>
     <w:r>
       <w:rPr>
@@ -7239,7 +7150,7 @@
 </file>
 
 <file path=word/footer3.xml><?xml version="1.0" encoding="utf-8"?>
-<w:ftr xmlns:wpc="http://schemas.microsoft.com/office/word/2010/wordprocessingCanvas" xmlns:cx="http://schemas.microsoft.com/office/drawing/2014/chartex" xmlns:cx1="http://schemas.microsoft.com/office/drawing/2015/9/8/chartex" xmlns:cx2="http://schemas.microsoft.com/office/drawing/2015/10/21/chartex" xmlns:cx3="http://schemas.microsoft.com/office/drawing/2016/5/9/chartex" xmlns:cx4="http://schemas.microsoft.com/office/drawing/2016/5/10/chartex" xmlns:cx5="http://schemas.microsoft.com/office/drawing/2016/5/11/chartex" xmlns:cx6="http://schemas.microsoft.com/office/drawing/2016/5/12/chartex" xmlns:cx7="http://schemas.microsoft.com/office/drawing/2016/5/13/chartex" xmlns:cx8="http://schemas.microsoft.com/office/drawing/2016/5/14/chartex" xmlns:mc="http://schemas.openxmlformats.org/markup-compatibility/2006" xmlns:aink="http://schemas.microsoft.com/office/drawing/2016/ink" xmlns:am3d="http://schemas.microsoft.com/office/drawing/2017/model3d" xmlns:o="urn:schemas-microsoft-com:office:office" xmlns:r="http://schemas.openxmlformats.org/officeDocument/2006/relationships" xmlns:m="http://schemas.openxmlformats.org/officeDocument/2006/math" xmlns:v="urn:schemas-microsoft-com:vml" xmlns:wp14="http://schemas.microsoft.com/office/word/2010/wordprocessingDrawing" xmlns:wp="http://schemas.openxmlformats.org/drawingml/2006/wordprocessingDrawing" xmlns:w10="urn:schemas-microsoft-com:office:word" xmlns:w="http://schemas.openxmlformats.org/wordprocessingml/2006/main" xmlns:w14="http://schemas.microsoft.com/office/word/2010/wordml" xmlns:w15="http://schemas.microsoft.com/office/word/2012/wordml" xmlns:w16cid="http://schemas.microsoft.com/office/word/2016/wordml/cid" xmlns:w16se="http://schemas.microsoft.com/office/word/2015/wordml/symex" xmlns:wpg="http://schemas.microsoft.com/office/word/2010/wordprocessingGroup" xmlns:wpi="http://schemas.microsoft.com/office/word/2010/wordprocessingInk" xmlns:wne="http://schemas.microsoft.com/office/word/2006/wordml" xmlns:wps="http://schemas.microsoft.com/office/word/2010/wordprocessingShape" mc:Ignorable="w14 w15 w16se w16cid wp14">
+<w:ftr xmlns:wpc="http://schemas.microsoft.com/office/word/2010/wordprocessingCanvas" xmlns:mo="http://schemas.microsoft.com/office/mac/office/2008/main" xmlns:mc="http://schemas.openxmlformats.org/markup-compatibility/2006" xmlns:mv="urn:schemas-microsoft-com:mac:vml" xmlns:o="urn:schemas-microsoft-com:office:office" xmlns:r="http://schemas.openxmlformats.org/officeDocument/2006/relationships" xmlns:m="http://schemas.openxmlformats.org/officeDocument/2006/math" xmlns:v="urn:schemas-microsoft-com:vml" xmlns:wp14="http://schemas.microsoft.com/office/word/2010/wordprocessingDrawing" xmlns:wp="http://schemas.openxmlformats.org/drawingml/2006/wordprocessingDrawing" xmlns:w10="urn:schemas-microsoft-com:office:word" xmlns:w="http://schemas.openxmlformats.org/wordprocessingml/2006/main" xmlns:w14="http://schemas.microsoft.com/office/word/2010/wordml" xmlns:w15="http://schemas.microsoft.com/office/word/2012/wordml" xmlns:wpg="http://schemas.microsoft.com/office/word/2010/wordprocessingGroup" xmlns:wpi="http://schemas.microsoft.com/office/word/2010/wordprocessingInk" xmlns:wne="http://schemas.microsoft.com/office/word/2006/wordml" xmlns:wps="http://schemas.microsoft.com/office/word/2010/wordprocessingShape" mc:Ignorable="w14 w15 wp14">
   <w:p>
     <w:pPr>
       <w:pStyle w:val="Footer"/>
@@ -7249,7 +7160,7 @@
 </file>
 
 <file path=word/footnotes.xml><?xml version="1.0" encoding="utf-8"?>
-<w:footnotes xmlns:wpc="http://schemas.microsoft.com/office/word/2010/wordprocessingCanvas" xmlns:cx="http://schemas.microsoft.com/office/drawing/2014/chartex" xmlns:cx1="http://schemas.microsoft.com/office/drawing/2015/9/8/chartex" xmlns:cx2="http://schemas.microsoft.com/office/drawing/2015/10/21/chartex" xmlns:cx3="http://schemas.microsoft.com/office/drawing/2016/5/9/chartex" xmlns:cx4="http://schemas.microsoft.com/office/drawing/2016/5/10/chartex" xmlns:cx5="http://schemas.microsoft.com/office/drawing/2016/5/11/chartex" xmlns:cx6="http://schemas.microsoft.com/office/drawing/2016/5/12/chartex" xmlns:cx7="http://schemas.microsoft.com/office/drawing/2016/5/13/chartex" xmlns:cx8="http://schemas.microsoft.com/office/drawing/2016/5/14/chartex" xmlns:mc="http://schemas.openxmlformats.org/markup-compatibility/2006" xmlns:aink="http://schemas.microsoft.com/office/drawing/2016/ink" xmlns:am3d="http://schemas.microsoft.com/office/drawing/2017/model3d" xmlns:o="urn:schemas-microsoft-com:office:office" xmlns:r="http://schemas.openxmlformats.org/officeDocument/2006/relationships" xmlns:m="http://schemas.openxmlformats.org/officeDocument/2006/math" xmlns:v="urn:schemas-microsoft-com:vml" xmlns:wp14="http://schemas.microsoft.com/office/word/2010/wordprocessingDrawing" xmlns:wp="http://schemas.openxmlformats.org/drawingml/2006/wordprocessingDrawing" xmlns:w10="urn:schemas-microsoft-com:office:word" xmlns:w="http://schemas.openxmlformats.org/wordprocessingml/2006/main" xmlns:w14="http://schemas.microsoft.com/office/word/2010/wordml" xmlns:w15="http://schemas.microsoft.com/office/word/2012/wordml" xmlns:w16cid="http://schemas.microsoft.com/office/word/2016/wordml/cid" xmlns:w16se="http://schemas.microsoft.com/office/word/2015/wordml/symex" xmlns:wpg="http://schemas.microsoft.com/office/word/2010/wordprocessingGroup" xmlns:wpi="http://schemas.microsoft.com/office/word/2010/wordprocessingInk" xmlns:wne="http://schemas.microsoft.com/office/word/2006/wordml" xmlns:wps="http://schemas.microsoft.com/office/word/2010/wordprocessingShape" mc:Ignorable="w14 w15 w16se w16cid wp14">
+<w:footnotes xmlns:wpc="http://schemas.microsoft.com/office/word/2010/wordprocessingCanvas" xmlns:mo="http://schemas.microsoft.com/office/mac/office/2008/main" xmlns:mc="http://schemas.openxmlformats.org/markup-compatibility/2006" xmlns:mv="urn:schemas-microsoft-com:mac:vml" xmlns:o="urn:schemas-microsoft-com:office:office" xmlns:r="http://schemas.openxmlformats.org/officeDocument/2006/relationships" xmlns:m="http://schemas.openxmlformats.org/officeDocument/2006/math" xmlns:v="urn:schemas-microsoft-com:vml" xmlns:wp14="http://schemas.microsoft.com/office/word/2010/wordprocessingDrawing" xmlns:wp="http://schemas.openxmlformats.org/drawingml/2006/wordprocessingDrawing" xmlns:w10="urn:schemas-microsoft-com:office:word" xmlns:w="http://schemas.openxmlformats.org/wordprocessingml/2006/main" xmlns:w14="http://schemas.microsoft.com/office/word/2010/wordml" xmlns:w15="http://schemas.microsoft.com/office/word/2012/wordml" xmlns:wpg="http://schemas.microsoft.com/office/word/2010/wordprocessingGroup" xmlns:wpi="http://schemas.microsoft.com/office/word/2010/wordprocessingInk" xmlns:wne="http://schemas.microsoft.com/office/word/2006/wordml" xmlns:wps="http://schemas.microsoft.com/office/word/2010/wordprocessingShape" mc:Ignorable="w14 w15 wp14">
   <w:footnote w:type="separator" w:id="-1">
     <w:p>
       <w:r>
@@ -7268,7 +7179,7 @@
 </file>
 
 <file path=word/header1.xml><?xml version="1.0" encoding="utf-8"?>
-<w:hdr xmlns:wpc="http://schemas.microsoft.com/office/word/2010/wordprocessingCanvas" xmlns:cx="http://schemas.microsoft.com/office/drawing/2014/chartex" xmlns:cx1="http://schemas.microsoft.com/office/drawing/2015/9/8/chartex" xmlns:cx2="http://schemas.microsoft.com/office/drawing/2015/10/21/chartex" xmlns:cx3="http://schemas.microsoft.com/office/drawing/2016/5/9/chartex" xmlns:cx4="http://schemas.microsoft.com/office/drawing/2016/5/10/chartex" xmlns:cx5="http://schemas.microsoft.com/office/drawing/2016/5/11/chartex" xmlns:cx6="http://schemas.microsoft.com/office/drawing/2016/5/12/chartex" xmlns:cx7="http://schemas.microsoft.com/office/drawing/2016/5/13/chartex" xmlns:cx8="http://schemas.microsoft.com/office/drawing/2016/5/14/chartex" xmlns:mc="http://schemas.openxmlformats.org/markup-compatibility/2006" xmlns:aink="http://schemas.microsoft.com/office/drawing/2016/ink" xmlns:am3d="http://schemas.microsoft.com/office/drawing/2017/model3d" xmlns:o="urn:schemas-microsoft-com:office:office" xmlns:r="http://schemas.openxmlformats.org/officeDocument/2006/relationships" xmlns:m="http://schemas.openxmlformats.org/officeDocument/2006/math" xmlns:v="urn:schemas-microsoft-com:vml" xmlns:wp14="http://schemas.microsoft.com/office/word/2010/wordprocessingDrawing" xmlns:wp="http://schemas.openxmlformats.org/drawingml/2006/wordprocessingDrawing" xmlns:w10="urn:schemas-microsoft-com:office:word" xmlns:w="http://schemas.openxmlformats.org/wordprocessingml/2006/main" xmlns:w14="http://schemas.microsoft.com/office/word/2010/wordml" xmlns:w15="http://schemas.microsoft.com/office/word/2012/wordml" xmlns:w16cid="http://schemas.microsoft.com/office/word/2016/wordml/cid" xmlns:w16se="http://schemas.microsoft.com/office/word/2015/wordml/symex" xmlns:wpg="http://schemas.microsoft.com/office/word/2010/wordprocessingGroup" xmlns:wpi="http://schemas.microsoft.com/office/word/2010/wordprocessingInk" xmlns:wne="http://schemas.microsoft.com/office/word/2006/wordml" xmlns:wps="http://schemas.microsoft.com/office/word/2010/wordprocessingShape" mc:Ignorable="w14 w15 w16se w16cid wp14">
+<w:hdr xmlns:wpc="http://schemas.microsoft.com/office/word/2010/wordprocessingCanvas" xmlns:mo="http://schemas.microsoft.com/office/mac/office/2008/main" xmlns:mc="http://schemas.openxmlformats.org/markup-compatibility/2006" xmlns:mv="urn:schemas-microsoft-com:mac:vml" xmlns:o="urn:schemas-microsoft-com:office:office" xmlns:r="http://schemas.openxmlformats.org/officeDocument/2006/relationships" xmlns:m="http://schemas.openxmlformats.org/officeDocument/2006/math" xmlns:v="urn:schemas-microsoft-com:vml" xmlns:wp14="http://schemas.microsoft.com/office/word/2010/wordprocessingDrawing" xmlns:wp="http://schemas.openxmlformats.org/drawingml/2006/wordprocessingDrawing" xmlns:w10="urn:schemas-microsoft-com:office:word" xmlns:w="http://schemas.openxmlformats.org/wordprocessingml/2006/main" xmlns:w14="http://schemas.microsoft.com/office/word/2010/wordml" xmlns:w15="http://schemas.microsoft.com/office/word/2012/wordml" xmlns:wpg="http://schemas.microsoft.com/office/word/2010/wordprocessingGroup" xmlns:wpi="http://schemas.microsoft.com/office/word/2010/wordprocessingInk" xmlns:wne="http://schemas.microsoft.com/office/word/2006/wordml" xmlns:wps="http://schemas.microsoft.com/office/word/2010/wordprocessingShape" mc:Ignorable="w14 w15 wp14">
   <w:p>
     <w:pPr>
       <w:pStyle w:val="Header"/>
@@ -7278,7 +7189,7 @@
 </file>
 
 <file path=word/header2.xml><?xml version="1.0" encoding="utf-8"?>
-<w:hdr xmlns:wpc="http://schemas.microsoft.com/office/word/2010/wordprocessingCanvas" xmlns:cx="http://schemas.microsoft.com/office/drawing/2014/chartex" xmlns:cx1="http://schemas.microsoft.com/office/drawing/2015/9/8/chartex" xmlns:cx2="http://schemas.microsoft.com/office/drawing/2015/10/21/chartex" xmlns:cx3="http://schemas.microsoft.com/office/drawing/2016/5/9/chartex" xmlns:cx4="http://schemas.microsoft.com/office/drawing/2016/5/10/chartex" xmlns:cx5="http://schemas.microsoft.com/office/drawing/2016/5/11/chartex" xmlns:cx6="http://schemas.microsoft.com/office/drawing/2016/5/12/chartex" xmlns:cx7="http://schemas.microsoft.com/office/drawing/2016/5/13/chartex" xmlns:cx8="http://schemas.microsoft.com/office/drawing/2016/5/14/chartex" xmlns:mc="http://schemas.openxmlformats.org/markup-compatibility/2006" xmlns:aink="http://schemas.microsoft.com/office/drawing/2016/ink" xmlns:am3d="http://schemas.microsoft.com/office/drawing/2017/model3d" xmlns:o="urn:schemas-microsoft-com:office:office" xmlns:r="http://schemas.openxmlformats.org/officeDocument/2006/relationships" xmlns:m="http://schemas.openxmlformats.org/officeDocument/2006/math" xmlns:v="urn:schemas-microsoft-com:vml" xmlns:wp14="http://schemas.microsoft.com/office/word/2010/wordprocessingDrawing" xmlns:wp="http://schemas.openxmlformats.org/drawingml/2006/wordprocessingDrawing" xmlns:w10="urn:schemas-microsoft-com:office:word" xmlns:w="http://schemas.openxmlformats.org/wordprocessingml/2006/main" xmlns:w14="http://schemas.microsoft.com/office/word/2010/wordml" xmlns:w15="http://schemas.microsoft.com/office/word/2012/wordml" xmlns:w16cid="http://schemas.microsoft.com/office/word/2016/wordml/cid" xmlns:w16se="http://schemas.microsoft.com/office/word/2015/wordml/symex" xmlns:wpg="http://schemas.microsoft.com/office/word/2010/wordprocessingGroup" xmlns:wpi="http://schemas.microsoft.com/office/word/2010/wordprocessingInk" xmlns:wne="http://schemas.microsoft.com/office/word/2006/wordml" xmlns:wps="http://schemas.microsoft.com/office/word/2010/wordprocessingShape" mc:Ignorable="w14 w15 w16se w16cid wp14">
+<w:hdr xmlns:wpc="http://schemas.microsoft.com/office/word/2010/wordprocessingCanvas" xmlns:mo="http://schemas.microsoft.com/office/mac/office/2008/main" xmlns:mc="http://schemas.openxmlformats.org/markup-compatibility/2006" xmlns:mv="urn:schemas-microsoft-com:mac:vml" xmlns:o="urn:schemas-microsoft-com:office:office" xmlns:r="http://schemas.openxmlformats.org/officeDocument/2006/relationships" xmlns:m="http://schemas.openxmlformats.org/officeDocument/2006/math" xmlns:v="urn:schemas-microsoft-com:vml" xmlns:wp14="http://schemas.microsoft.com/office/word/2010/wordprocessingDrawing" xmlns:wp="http://schemas.openxmlformats.org/drawingml/2006/wordprocessingDrawing" xmlns:w10="urn:schemas-microsoft-com:office:word" xmlns:w="http://schemas.openxmlformats.org/wordprocessingml/2006/main" xmlns:w14="http://schemas.microsoft.com/office/word/2010/wordml" xmlns:w15="http://schemas.microsoft.com/office/word/2012/wordml" xmlns:wpg="http://schemas.microsoft.com/office/word/2010/wordprocessingGroup" xmlns:wpi="http://schemas.microsoft.com/office/word/2010/wordprocessingInk" xmlns:wne="http://schemas.microsoft.com/office/word/2006/wordml" xmlns:wps="http://schemas.microsoft.com/office/word/2010/wordprocessingShape" mc:Ignorable="w14 w15 wp14">
   <w:p>
     <w:pPr>
       <w:pStyle w:val="Header"/>
@@ -7288,7 +7199,7 @@
 </file>
 
 <file path=word/header3.xml><?xml version="1.0" encoding="utf-8"?>
-<w:hdr xmlns:wpc="http://schemas.microsoft.com/office/word/2010/wordprocessingCanvas" xmlns:cx="http://schemas.microsoft.com/office/drawing/2014/chartex" xmlns:cx1="http://schemas.microsoft.com/office/drawing/2015/9/8/chartex" xmlns:cx2="http://schemas.microsoft.com/office/drawing/2015/10/21/chartex" xmlns:cx3="http://schemas.microsoft.com/office/drawing/2016/5/9/chartex" xmlns:cx4="http://schemas.microsoft.com/office/drawing/2016/5/10/chartex" xmlns:cx5="http://schemas.microsoft.com/office/drawing/2016/5/11/chartex" xmlns:cx6="http://schemas.microsoft.com/office/drawing/2016/5/12/chartex" xmlns:cx7="http://schemas.microsoft.com/office/drawing/2016/5/13/chartex" xmlns:cx8="http://schemas.microsoft.com/office/drawing/2016/5/14/chartex" xmlns:mc="http://schemas.openxmlformats.org/markup-compatibility/2006" xmlns:aink="http://schemas.microsoft.com/office/drawing/2016/ink" xmlns:am3d="http://schemas.microsoft.com/office/drawing/2017/model3d" xmlns:o="urn:schemas-microsoft-com:office:office" xmlns:r="http://schemas.openxmlformats.org/officeDocument/2006/relationships" xmlns:m="http://schemas.openxmlformats.org/officeDocument/2006/math" xmlns:v="urn:schemas-microsoft-com:vml" xmlns:wp14="http://schemas.microsoft.com/office/word/2010/wordprocessingDrawing" xmlns:wp="http://schemas.openxmlformats.org/drawingml/2006/wordprocessingDrawing" xmlns:w10="urn:schemas-microsoft-com:office:word" xmlns:w="http://schemas.openxmlformats.org/wordprocessingml/2006/main" xmlns:w14="http://schemas.microsoft.com/office/word/2010/wordml" xmlns:w15="http://schemas.microsoft.com/office/word/2012/wordml" xmlns:w16cid="http://schemas.microsoft.com/office/word/2016/wordml/cid" xmlns:w16se="http://schemas.microsoft.com/office/word/2015/wordml/symex" xmlns:wpg="http://schemas.microsoft.com/office/word/2010/wordprocessingGroup" xmlns:wpi="http://schemas.microsoft.com/office/word/2010/wordprocessingInk" xmlns:wne="http://schemas.microsoft.com/office/word/2006/wordml" xmlns:wps="http://schemas.microsoft.com/office/word/2010/wordprocessingShape" mc:Ignorable="w14 w15 w16se w16cid wp14">
+<w:hdr xmlns:wpc="http://schemas.microsoft.com/office/word/2010/wordprocessingCanvas" xmlns:mo="http://schemas.microsoft.com/office/mac/office/2008/main" xmlns:mc="http://schemas.openxmlformats.org/markup-compatibility/2006" xmlns:mv="urn:schemas-microsoft-com:mac:vml" xmlns:o="urn:schemas-microsoft-com:office:office" xmlns:r="http://schemas.openxmlformats.org/officeDocument/2006/relationships" xmlns:m="http://schemas.openxmlformats.org/officeDocument/2006/math" xmlns:v="urn:schemas-microsoft-com:vml" xmlns:wp14="http://schemas.microsoft.com/office/word/2010/wordprocessingDrawing" xmlns:wp="http://schemas.openxmlformats.org/drawingml/2006/wordprocessingDrawing" xmlns:w10="urn:schemas-microsoft-com:office:word" xmlns:w="http://schemas.openxmlformats.org/wordprocessingml/2006/main" xmlns:w14="http://schemas.microsoft.com/office/word/2010/wordml" xmlns:w15="http://schemas.microsoft.com/office/word/2012/wordml" xmlns:wpg="http://schemas.microsoft.com/office/word/2010/wordprocessingGroup" xmlns:wpi="http://schemas.microsoft.com/office/word/2010/wordprocessingInk" xmlns:wne="http://schemas.microsoft.com/office/word/2006/wordml" xmlns:wps="http://schemas.microsoft.com/office/word/2010/wordprocessingShape" mc:Ignorable="w14 w15 wp14">
   <w:p>
     <w:pPr>
       <w:pStyle w:val="Header"/>
@@ -7298,8 +7209,8 @@
 </file>
 
 <file path=word/numbering.xml><?xml version="1.0" encoding="utf-8"?>
-<w:numbering xmlns:wpc="http://schemas.microsoft.com/office/word/2010/wordprocessingCanvas" xmlns:cx="http://schemas.microsoft.com/office/drawing/2014/chartex" xmlns:cx1="http://schemas.microsoft.com/office/drawing/2015/9/8/chartex" xmlns:cx2="http://schemas.microsoft.com/office/drawing/2015/10/21/chartex" xmlns:cx3="http://schemas.microsoft.com/office/drawing/2016/5/9/chartex" xmlns:cx4="http://schemas.microsoft.com/office/drawing/2016/5/10/chartex" xmlns:cx5="http://schemas.microsoft.com/office/drawing/2016/5/11/chartex" xmlns:cx6="http://schemas.microsoft.com/office/drawing/2016/5/12/chartex" xmlns:cx7="http://schemas.microsoft.com/office/drawing/2016/5/13/chartex" xmlns:cx8="http://schemas.microsoft.com/office/drawing/2016/5/14/chartex" xmlns:mc="http://schemas.openxmlformats.org/markup-compatibility/2006" xmlns:aink="http://schemas.microsoft.com/office/drawing/2016/ink" xmlns:am3d="http://schemas.microsoft.com/office/drawing/2017/model3d" xmlns:o="urn:schemas-microsoft-com:office:office" xmlns:r="http://schemas.openxmlformats.org/officeDocument/2006/relationships" xmlns:m="http://schemas.openxmlformats.org/officeDocument/2006/math" xmlns:v="urn:schemas-microsoft-com:vml" xmlns:wp14="http://schemas.microsoft.com/office/word/2010/wordprocessingDrawing" xmlns:wp="http://schemas.openxmlformats.org/drawingml/2006/wordprocessingDrawing" xmlns:w10="urn:schemas-microsoft-com:office:word" xmlns:w="http://schemas.openxmlformats.org/wordprocessingml/2006/main" xmlns:w14="http://schemas.microsoft.com/office/word/2010/wordml" xmlns:w15="http://schemas.microsoft.com/office/word/2012/wordml" xmlns:w16cid="http://schemas.microsoft.com/office/word/2016/wordml/cid" xmlns:w16se="http://schemas.microsoft.com/office/word/2015/wordml/symex" xmlns:wpg="http://schemas.microsoft.com/office/word/2010/wordprocessingGroup" xmlns:wpi="http://schemas.microsoft.com/office/word/2010/wordprocessingInk" xmlns:wne="http://schemas.microsoft.com/office/word/2006/wordml" xmlns:wps="http://schemas.microsoft.com/office/word/2010/wordprocessingShape" mc:Ignorable="w14 w15 w16se w16cid wp14">
-  <w:abstractNum w:abstractNumId="0" w15:restartNumberingAfterBreak="0">
+<w:numbering xmlns:wpc="http://schemas.microsoft.com/office/word/2010/wordprocessingCanvas" xmlns:mo="http://schemas.microsoft.com/office/mac/office/2008/main" xmlns:mc="http://schemas.openxmlformats.org/markup-compatibility/2006" xmlns:mv="urn:schemas-microsoft-com:mac:vml" xmlns:o="urn:schemas-microsoft-com:office:office" xmlns:r="http://schemas.openxmlformats.org/officeDocument/2006/relationships" xmlns:m="http://schemas.openxmlformats.org/officeDocument/2006/math" xmlns:v="urn:schemas-microsoft-com:vml" xmlns:wp14="http://schemas.microsoft.com/office/word/2010/wordprocessingDrawing" xmlns:wp="http://schemas.openxmlformats.org/drawingml/2006/wordprocessingDrawing" xmlns:w10="urn:schemas-microsoft-com:office:word" xmlns:w="http://schemas.openxmlformats.org/wordprocessingml/2006/main" xmlns:w14="http://schemas.microsoft.com/office/word/2010/wordml" xmlns:w15="http://schemas.microsoft.com/office/word/2012/wordml" xmlns:wpg="http://schemas.microsoft.com/office/word/2010/wordprocessingGroup" xmlns:wpi="http://schemas.microsoft.com/office/word/2010/wordprocessingInk" xmlns:wne="http://schemas.microsoft.com/office/word/2006/wordml" xmlns:wps="http://schemas.microsoft.com/office/word/2010/wordprocessingShape" mc:Ignorable="w14 w15 wp14">
+  <w:abstractNum w:abstractNumId="0">
     <w:nsid w:val="FFFFFF1D"/>
     <w:multiLevelType w:val="multilevel"/>
     <w:tmpl w:val="F146B6FE"/>
@@ -7439,7 +7350,7 @@
       </w:rPr>
     </w:lvl>
   </w:abstractNum>
-  <w:abstractNum w:abstractNumId="1" w15:restartNumberingAfterBreak="0">
+  <w:abstractNum w:abstractNumId="1">
     <w:nsid w:val="166C566C"/>
     <w:multiLevelType w:val="hybridMultilevel"/>
     <w:tmpl w:val="47CA62C2"/>
@@ -7579,7 +7490,7 @@
       </w:rPr>
     </w:lvl>
   </w:abstractNum>
-  <w:abstractNum w:abstractNumId="2" w15:restartNumberingAfterBreak="0">
+  <w:abstractNum w:abstractNumId="2">
     <w:nsid w:val="173628BE"/>
     <w:multiLevelType w:val="hybridMultilevel"/>
     <w:tmpl w:val="6C36D210"/>
@@ -7692,7 +7603,7 @@
       </w:rPr>
     </w:lvl>
   </w:abstractNum>
-  <w:abstractNum w:abstractNumId="3" w15:restartNumberingAfterBreak="0">
+  <w:abstractNum w:abstractNumId="3">
     <w:nsid w:val="1C006D3F"/>
     <w:multiLevelType w:val="hybridMultilevel"/>
     <w:tmpl w:val="BD6A2352"/>
@@ -7805,7 +7716,7 @@
       </w:rPr>
     </w:lvl>
   </w:abstractNum>
-  <w:abstractNum w:abstractNumId="4" w15:restartNumberingAfterBreak="0">
+  <w:abstractNum w:abstractNumId="4">
     <w:nsid w:val="210F6E3A"/>
     <w:multiLevelType w:val="hybridMultilevel"/>
     <w:tmpl w:val="D3A885B0"/>
@@ -7918,7 +7829,7 @@
       </w:rPr>
     </w:lvl>
   </w:abstractNum>
-  <w:abstractNum w:abstractNumId="5" w15:restartNumberingAfterBreak="0">
+  <w:abstractNum w:abstractNumId="5">
     <w:nsid w:val="256726D5"/>
     <w:multiLevelType w:val="hybridMultilevel"/>
     <w:tmpl w:val="0B10D4CE"/>
@@ -8004,7 +7915,7 @@
       </w:pPr>
     </w:lvl>
   </w:abstractNum>
-  <w:abstractNum w:abstractNumId="6" w15:restartNumberingAfterBreak="0">
+  <w:abstractNum w:abstractNumId="6">
     <w:nsid w:val="4C2861F6"/>
     <w:multiLevelType w:val="hybridMultilevel"/>
     <w:tmpl w:val="BA0E57F0"/>
@@ -8117,7 +8028,7 @@
       </w:rPr>
     </w:lvl>
   </w:abstractNum>
-  <w:abstractNum w:abstractNumId="7" w15:restartNumberingAfterBreak="0">
+  <w:abstractNum w:abstractNumId="7">
     <w:nsid w:val="4D061B94"/>
     <w:multiLevelType w:val="hybridMultilevel"/>
     <w:tmpl w:val="7B40BCC4"/>
@@ -8230,7 +8141,7 @@
       </w:rPr>
     </w:lvl>
   </w:abstractNum>
-  <w:abstractNum w:abstractNumId="8" w15:restartNumberingAfterBreak="0">
+  <w:abstractNum w:abstractNumId="8">
     <w:nsid w:val="5FBB5061"/>
     <w:multiLevelType w:val="hybridMultilevel"/>
     <w:tmpl w:val="A1221A62"/>
@@ -8370,7 +8281,7 @@
       </w:rPr>
     </w:lvl>
   </w:abstractNum>
-  <w:abstractNum w:abstractNumId="9" w15:restartNumberingAfterBreak="0">
+  <w:abstractNum w:abstractNumId="9">
     <w:nsid w:val="6AA467D9"/>
     <w:multiLevelType w:val="hybridMultilevel"/>
     <w:tmpl w:val="98F8CC46"/>
@@ -8456,7 +8367,7 @@
       </w:pPr>
     </w:lvl>
   </w:abstractNum>
-  <w:abstractNum w:abstractNumId="10" w15:restartNumberingAfterBreak="0">
+  <w:abstractNum w:abstractNumId="10">
     <w:nsid w:val="70C32B5B"/>
     <w:multiLevelType w:val="hybridMultilevel"/>
     <w:tmpl w:val="FA6C927C"/>
@@ -8606,7 +8517,7 @@
 </file>
 
 <file path=word/styles.xml><?xml version="1.0" encoding="utf-8"?>
-<w:styles xmlns:mc="http://schemas.openxmlformats.org/markup-compatibility/2006" xmlns:r="http://schemas.openxmlformats.org/officeDocument/2006/relationships" xmlns:w="http://schemas.openxmlformats.org/wordprocessingml/2006/main" xmlns:w14="http://schemas.microsoft.com/office/word/2010/wordml" xmlns:w15="http://schemas.microsoft.com/office/word/2012/wordml" xmlns:w16cid="http://schemas.microsoft.com/office/word/2016/wordml/cid" xmlns:w16se="http://schemas.microsoft.com/office/word/2015/wordml/symex" mc:Ignorable="w14 w15 w16se w16cid">
+<w:styles xmlns:mc="http://schemas.openxmlformats.org/markup-compatibility/2006" xmlns:r="http://schemas.openxmlformats.org/officeDocument/2006/relationships" xmlns:w="http://schemas.openxmlformats.org/wordprocessingml/2006/main" xmlns:w14="http://schemas.microsoft.com/office/word/2010/wordml" xmlns:w15="http://schemas.microsoft.com/office/word/2012/wordml" mc:Ignorable="w14 w15">
   <w:docDefaults>
     <w:rPrDefault>
       <w:rPr>
@@ -8616,7 +8527,7 @@
     </w:rPrDefault>
     <w:pPrDefault/>
   </w:docDefaults>
-  <w:latentStyles w:defLockedState="0" w:defUIPriority="0" w:defSemiHidden="0" w:defUnhideWhenUsed="0" w:defQFormat="0" w:count="375">
+  <w:latentStyles w:defLockedState="0" w:defUIPriority="0" w:defSemiHidden="0" w:defUnhideWhenUsed="0" w:defQFormat="0" w:count="382">
     <w:lsdException w:name="Normal" w:qFormat="1"/>
     <w:lsdException w:name="heading 1" w:uiPriority="9" w:qFormat="1"/>
     <w:lsdException w:name="heading 2" w:qFormat="1"/>
@@ -8895,8 +8806,6 @@
     <w:lsdException w:name="List Table 7 Colorful Accent 6" w:uiPriority="52"/>
     <w:lsdException w:name="Mention" w:semiHidden="1" w:uiPriority="99" w:unhideWhenUsed="1"/>
     <w:lsdException w:name="Smart Hyperlink" w:semiHidden="1" w:uiPriority="99" w:unhideWhenUsed="1"/>
-    <w:lsdException w:name="Hashtag" w:semiHidden="1" w:uiPriority="99" w:unhideWhenUsed="1"/>
-    <w:lsdException w:name="Unresolved Mention" w:semiHidden="1" w:uiPriority="99" w:unhideWhenUsed="1"/>
   </w:latentStyles>
   <w:style w:type="paragraph" w:default="1" w:styleId="Normal">
     <w:name w:val="Normal"/>
@@ -8985,6 +8894,7 @@
     <w:basedOn w:val="TableNormal"/>
     <w:rsid w:val="00F6348C"/>
     <w:tblPr>
+      <w:tblInd w:w="0" w:type="dxa"/>
       <w:tblBorders>
         <w:top w:val="single" w:sz="4" w:space="0" w:color="auto"/>
         <w:left w:val="single" w:sz="4" w:space="0" w:color="auto"/>
@@ -8993,6 +8903,12 @@
         <w:insideH w:val="single" w:sz="4" w:space="0" w:color="auto"/>
         <w:insideV w:val="single" w:sz="4" w:space="0" w:color="auto"/>
       </w:tblBorders>
+      <w:tblCellMar>
+        <w:top w:w="0" w:type="dxa"/>
+        <w:left w:w="108" w:type="dxa"/>
+        <w:bottom w:w="0" w:type="dxa"/>
+        <w:right w:w="108" w:type="dxa"/>
+      </w:tblCellMar>
     </w:tblPr>
     <w:tcPr>
       <w:tcMar>
@@ -9173,7 +9089,7 @@
       <w:u w:val="single"/>
     </w:rPr>
   </w:style>
-  <w:style w:type="character" w:styleId="UnresolvedMention">
+  <w:style w:type="character" w:customStyle="1" w:styleId="UnresolvedMention">
     <w:name w:val="Unresolved Mention"/>
     <w:basedOn w:val="DefaultParagraphFont"/>
     <w:uiPriority w:val="99"/>
@@ -9211,7 +9127,7 @@
       <inkml:brushProperty name="height" value="0.025" units="cm"/>
     </inkml:brush>
   </inkml:definitions>
-  <inkml:trace contextRef="#ctx0" brushRef="#br0">22010 11794 4992,'0'-6'1824,"0"6"-960,-6 6-864,6 1 416,0-1-288,-6 6 0,6 1-128,-7 12-32,-5 0 32,-1 0 0,1 13 64,-7 5-96,6 1-64,-5-6 128,-1-7 32,6 0 0,1 0 32,-1-6 0,7-12 96,-7 6 320,7-13 160,6-6-96,0-6 64,0-1 128,13-11 64,5-20-416,8 1-192,-1-7 0,-7-6 64,8-13-128,-1 1-96,6 5 32,-6 14 0,-6-1-128,0 19-32,-7 0 96,1 12 32,-7 7-160,-6 12 0,-6 13 96,-1 12 64,-5 7-160,-7 6 0,7 6 96,-7 6 64,0 0-96,6-12 32,1 0 0,-1-13 64,7 0-32,6-6-32,0-6-64,6-13-32,1 1 64,-1-14 0,6-5 32,7-7 64,19-12-96,6-7 0,-7 1 32,7-7 64,0 7-32,0-1-32,6 7-64,-6 12-32,-13 6 64,1 1 0,-13 12-128,-7 12 32,-6-5 64,-6 11 32,-12 1-64,-7 6 64,-6 7 96,-6-1 32,6 6-128,-7 1 32,1-13 0,6 0 0,0 0 64,6-6 32,13-7-128,-1-6-32,14 1 32,5-1 0,1-12 32,12-1 0,19-11-96,12-1 0,-6-12 64,19-1 0,7 7 32,-8-6 0,-5 6 0,6 6 0,-6 1 0,-19 5 0,-7 1 64,-12 5 96,-12 1 64,-13 6 96,-13 0-32,-12 0 0,-12 13-96,-13-7 32,-13 6-192,-12 1-32,-13 6 0,0 6 0,-12-7 0,18 1 0,7 0 0,19-7 0,5-5 0,20 5 64,6-12-192,19 6-32,18-6-96,26 0 64,12-6 128,38-6 32,37-1 32,13 1 0,19-7 0,18 0 0,14 7-96,-20-1 64,6 1 96,-24 5 32,-13 1-32,-31 0-64,-32 0 96,-19-1 0,-43 1 800,-20 0-352,-18 6-96,-25-6-257,-25 6-159,-25-7 0,-26 7-32,-12 7 0,-12-7 0,12 6 0,6 0 0,19 0 64,32 1 32,18-1-192,19 0 0,13-6-255,18 13-33,13-7-64,32 0-32,5 0-800,26 7-288,12-7-2176</inkml:trace>
+  <inkml:trace contextRef="#ctx0" brushRef="#br0">22010 11794 4992,'0'-6'1824,"0"6"-960,-6 6-864,6 1 416,0-1-288,-6 6 0,6 1-128,-7 12-32,-5 0 32,-1 0 0,1 13 64,-7 4-96,6 2-64,-5-6 128,-1-7 32,6 0 0,1 0 32,-1-6 0,7-12 96,-7 6 320,7-13 160,6-6-96,0-6 64,0-1 128,13-11 64,5-20-416,8 1-192,-1-7 0,-7-6 64,8-13-128,-1 2-96,6 4 32,-6 14 0,-6-1-128,0 19-32,-7 0 96,1 12 32,-7 7-160,-6 12 0,-6 13 96,-1 12 64,-5 7-160,-7 6 0,7 6 96,-7 6 64,0-1-96,6-11 32,1 0 0,-1-13 64,7 0-32,6-6-32,0-6-64,6-13-32,1 1 64,-1-14 0,6-5 32,7-7 64,19-12-96,6-7 0,-7 1 32,7-7 64,0 7-32,0 0-32,6 6-64,-6 12-32,-13 6 64,1 1 0,-13 12-128,-7 12 32,-6-5 64,-6 11 32,-12 1-64,-7 6 64,-6 6 96,-6 0 32,6 6-128,-7 1 32,1-13 0,6 0 0,0 0 64,6-6 32,13-7-128,-1-6-32,14 1 32,5-1 0,1-12 32,12-1 0,19-11-96,12-1 0,-6-12 64,19-1 0,7 7 32,-8-6 0,-5 6 0,6 6 0,-6 1 0,-19 6 0,-8 0 64,-11 5 96,-12 1 64,-13 6 96,-13 0-32,-12 0 0,-11 13-96,-14-7 32,-13 5-192,-12 2-32,-13 6 0,0 6 0,-12-7 0,18 1 0,7 0 0,19-7 0,5-5 0,20 5 64,6-12-192,19 6-32,18-6-96,26 0 64,12-6 128,38-6 32,37-1 32,13 1 0,19-7 0,18 0 0,13 7-96,-19-1 64,6 1 96,-24 5 32,-13 1-32,-31 0-64,-32 0 96,-19-1 0,-43 2 800,-20-1-352,-18 6-96,-25-6-257,-25 6-159,-25-7 0,-26 7-32,-12 7 0,-12-7 0,12 6 0,6 0 0,20-1 64,31 2 32,18-1-192,19 0 0,13-6-255,18 13-33,13-7-64,32 0-32,5 0-800,26 7-288,12-7-2176</inkml:trace>
 </inkml:ink>
 </file>
 

</xml_diff>